<commit_message>
Finish all exercises for JS Syntax and Operators
</commit_message>
<xml_diff>
--- a/JS-Core/Jan-2019/JS-Fundamentals/01. JS-Fundamentals-JavaScript-Syntax-and-Operators/Exercise/01. JS-Fundamentals-JavaScript-Syntax-and-Operators-Exercise.docx
+++ b/JS-Core/Jan-2019/JS-Fundamentals/01. JS-Fundamentals-JavaScript-Syntax-and-Operators/Exercise/01. JS-Fundamentals-JavaScript-Syntax-and-Operators-Exercise.docx
@@ -78,22 +78,14 @@
           <w:sz w:val="24"/>
           <w:szCs w:val="24"/>
         </w:rPr>
-        <w:t xml:space="preserve"> Submit your solutions in </w:t>
-      </w:r>
-      <w:r>
-        <w:rPr>
-          <w:noProof/>
-          <w:sz w:val="24"/>
-          <w:szCs w:val="24"/>
-        </w:rPr>
-        <w:t>the SoftUni</w:t>
-      </w:r>
-      <w:r>
-        <w:rPr>
-          <w:sz w:val="24"/>
-          <w:szCs w:val="24"/>
-        </w:rPr>
-        <w:t xml:space="preserve"> judge system at </w:t>
+        <w:t>Submit your solutions</w:t>
+      </w:r>
+      <w:r>
+        <w:rPr>
+          <w:sz w:val="24"/>
+          <w:szCs w:val="24"/>
+        </w:rPr>
+        <w:t xml:space="preserve"> in the SoftUni judge system at </w:t>
       </w:r>
       <w:hyperlink r:id="rId8" w:history="1">
         <w:r>
@@ -292,15 +284,13 @@
               <w:spacing w:before="0" w:after="0"/>
               <w:rPr>
                 <w:rFonts w:ascii="Consolas" w:hAnsi="Consolas"/>
-                <w:noProof/>
-                <w:sz w:val="24"/>
-                <w:szCs w:val="24"/>
-              </w:rPr>
-            </w:pPr>
-            <w:r>
-              <w:rPr>
-                <w:rFonts w:ascii="Consolas" w:hAnsi="Consolas"/>
-                <w:noProof/>
+                <w:sz w:val="24"/>
+                <w:szCs w:val="24"/>
+              </w:rPr>
+            </w:pPr>
+            <w:r>
+              <w:rPr>
+                <w:rFonts w:ascii="Consolas" w:hAnsi="Consolas"/>
                 <w:sz w:val="24"/>
                 <w:szCs w:val="24"/>
               </w:rPr>
@@ -319,7 +309,6 @@
               <w:rPr>
                 <w:rFonts w:ascii="Consolas" w:hAnsi="Consolas"/>
                 <w:bCs/>
-                <w:noProof/>
                 <w:sz w:val="24"/>
                 <w:szCs w:val="24"/>
               </w:rPr>
@@ -328,7 +317,6 @@
               <w:rPr>
                 <w:rFonts w:ascii="Consolas" w:hAnsi="Consolas"/>
                 <w:bCs/>
-                <w:noProof/>
                 <w:sz w:val="24"/>
                 <w:szCs w:val="24"/>
               </w:rPr>
@@ -338,7 +326,6 @@
               <w:rPr>
                 <w:rFonts w:ascii="Consolas" w:hAnsi="Consolas"/>
                 <w:bCs/>
-                <w:noProof/>
                 <w:sz w:val="24"/>
                 <w:szCs w:val="24"/>
               </w:rPr>
@@ -348,7 +335,6 @@
               <w:rPr>
                 <w:rFonts w:ascii="Consolas" w:hAnsi="Consolas"/>
                 <w:bCs/>
-                <w:noProof/>
                 <w:sz w:val="24"/>
                 <w:szCs w:val="24"/>
               </w:rPr>
@@ -358,7 +344,6 @@
               <w:rPr>
                 <w:rFonts w:ascii="Consolas" w:hAnsi="Consolas"/>
                 <w:bCs/>
-                <w:noProof/>
                 <w:sz w:val="24"/>
                 <w:szCs w:val="24"/>
               </w:rPr>
@@ -377,15 +362,13 @@
               <w:spacing w:before="0" w:after="0"/>
               <w:rPr>
                 <w:rFonts w:ascii="Consolas" w:hAnsi="Consolas"/>
-                <w:noProof/>
-                <w:sz w:val="24"/>
-                <w:szCs w:val="24"/>
-              </w:rPr>
-            </w:pPr>
-            <w:r>
-              <w:rPr>
-                <w:rFonts w:ascii="Consolas" w:hAnsi="Consolas"/>
-                <w:noProof/>
+                <w:sz w:val="24"/>
+                <w:szCs w:val="24"/>
+              </w:rPr>
+            </w:pPr>
+            <w:r>
+              <w:rPr>
+                <w:rFonts w:ascii="Consolas" w:hAnsi="Consolas"/>
                 <w:sz w:val="24"/>
                 <w:szCs w:val="24"/>
               </w:rPr>
@@ -404,7 +387,6 @@
               <w:rPr>
                 <w:rFonts w:ascii="Consolas" w:hAnsi="Consolas"/>
                 <w:bCs/>
-                <w:noProof/>
                 <w:sz w:val="24"/>
                 <w:szCs w:val="24"/>
               </w:rPr>
@@ -413,7 +395,6 @@
               <w:rPr>
                 <w:rFonts w:ascii="Consolas" w:hAnsi="Consolas"/>
                 <w:bCs/>
-                <w:noProof/>
                 <w:sz w:val="24"/>
                 <w:szCs w:val="24"/>
               </w:rPr>
@@ -423,7 +404,6 @@
               <w:rPr>
                 <w:rFonts w:ascii="Consolas" w:hAnsi="Consolas"/>
                 <w:bCs/>
-                <w:noProof/>
                 <w:sz w:val="24"/>
                 <w:szCs w:val="24"/>
               </w:rPr>
@@ -433,7 +413,6 @@
               <w:rPr>
                 <w:rFonts w:ascii="Consolas" w:hAnsi="Consolas"/>
                 <w:bCs/>
-                <w:noProof/>
                 <w:sz w:val="24"/>
                 <w:szCs w:val="24"/>
               </w:rPr>
@@ -881,15 +860,13 @@
               <w:spacing w:before="0" w:after="0"/>
               <w:rPr>
                 <w:rFonts w:ascii="Consolas" w:hAnsi="Consolas"/>
-                <w:noProof/>
-                <w:sz w:val="24"/>
-                <w:szCs w:val="24"/>
-              </w:rPr>
-            </w:pPr>
-            <w:r>
-              <w:rPr>
-                <w:rFonts w:ascii="Consolas" w:hAnsi="Consolas"/>
-                <w:noProof/>
+                <w:sz w:val="24"/>
+                <w:szCs w:val="24"/>
+              </w:rPr>
+            </w:pPr>
+            <w:r>
+              <w:rPr>
+                <w:rFonts w:ascii="Consolas" w:hAnsi="Consolas"/>
                 <w:sz w:val="24"/>
                 <w:szCs w:val="24"/>
               </w:rPr>
@@ -907,7 +884,6 @@
               <w:rPr>
                 <w:rFonts w:ascii="Consolas" w:hAnsi="Consolas"/>
                 <w:bCs/>
-                <w:noProof/>
                 <w:sz w:val="24"/>
                 <w:szCs w:val="24"/>
               </w:rPr>
@@ -916,7 +892,6 @@
               <w:rPr>
                 <w:rFonts w:ascii="Consolas" w:hAnsi="Consolas"/>
                 <w:bCs/>
-                <w:noProof/>
                 <w:sz w:val="24"/>
                 <w:szCs w:val="24"/>
               </w:rPr>
@@ -929,7 +904,6 @@
               <w:rPr>
                 <w:rFonts w:ascii="Consolas" w:hAnsi="Consolas"/>
                 <w:bCs/>
-                <w:noProof/>
                 <w:sz w:val="24"/>
                 <w:szCs w:val="24"/>
               </w:rPr>
@@ -938,7 +912,6 @@
               <w:rPr>
                 <w:rFonts w:ascii="Consolas" w:hAnsi="Consolas"/>
                 <w:bCs/>
-                <w:noProof/>
                 <w:sz w:val="24"/>
                 <w:szCs w:val="24"/>
               </w:rPr>
@@ -951,7 +924,6 @@
               <w:rPr>
                 <w:rFonts w:ascii="Consolas" w:hAnsi="Consolas"/>
                 <w:bCs/>
-                <w:noProof/>
                 <w:sz w:val="24"/>
                 <w:szCs w:val="24"/>
               </w:rPr>
@@ -988,7 +960,6 @@
               <w:rPr>
                 <w:rFonts w:ascii="Consolas" w:hAnsi="Consolas"/>
                 <w:bCs/>
-                <w:noProof/>
                 <w:sz w:val="24"/>
                 <w:szCs w:val="24"/>
               </w:rPr>
@@ -997,7 +968,6 @@
               <w:rPr>
                 <w:rFonts w:ascii="Consolas" w:hAnsi="Consolas"/>
                 <w:bCs/>
-                <w:noProof/>
                 <w:sz w:val="24"/>
                 <w:szCs w:val="24"/>
               </w:rPr>
@@ -1015,7 +985,6 @@
               <w:rPr>
                 <w:rFonts w:ascii="Consolas" w:hAnsi="Consolas"/>
                 <w:bCs/>
-                <w:noProof/>
                 <w:sz w:val="24"/>
                 <w:szCs w:val="24"/>
               </w:rPr>
@@ -1024,7 +993,6 @@
               <w:rPr>
                 <w:rFonts w:ascii="Consolas" w:hAnsi="Consolas"/>
                 <w:bCs/>
-                <w:noProof/>
                 <w:sz w:val="24"/>
                 <w:szCs w:val="24"/>
               </w:rPr>
@@ -1037,7 +1005,6 @@
               <w:rPr>
                 <w:rFonts w:ascii="Consolas" w:hAnsi="Consolas"/>
                 <w:bCs/>
-                <w:noProof/>
                 <w:sz w:val="24"/>
                 <w:szCs w:val="24"/>
               </w:rPr>
@@ -1046,7 +1013,6 @@
               <w:rPr>
                 <w:rFonts w:ascii="Consolas" w:hAnsi="Consolas"/>
                 <w:bCs/>
-                <w:noProof/>
                 <w:sz w:val="24"/>
                 <w:szCs w:val="24"/>
               </w:rPr>
@@ -1085,7 +1051,6 @@
               <w:rPr>
                 <w:rFonts w:ascii="Consolas" w:hAnsi="Consolas"/>
                 <w:bCs/>
-                <w:noProof/>
                 <w:sz w:val="24"/>
                 <w:szCs w:val="24"/>
               </w:rPr>
@@ -1094,7 +1059,6 @@
               <w:rPr>
                 <w:rFonts w:ascii="Consolas" w:hAnsi="Consolas"/>
                 <w:bCs/>
-                <w:noProof/>
                 <w:sz w:val="24"/>
                 <w:szCs w:val="24"/>
               </w:rPr>
@@ -1112,7 +1076,6 @@
               <w:rPr>
                 <w:rFonts w:ascii="Consolas" w:hAnsi="Consolas"/>
                 <w:bCs/>
-                <w:noProof/>
                 <w:sz w:val="24"/>
                 <w:szCs w:val="24"/>
               </w:rPr>
@@ -1121,7 +1084,6 @@
               <w:rPr>
                 <w:rFonts w:ascii="Consolas" w:hAnsi="Consolas"/>
                 <w:bCs/>
-                <w:noProof/>
                 <w:sz w:val="24"/>
                 <w:szCs w:val="24"/>
               </w:rPr>
@@ -1134,7 +1096,6 @@
               <w:rPr>
                 <w:rFonts w:ascii="Consolas" w:hAnsi="Consolas"/>
                 <w:bCs/>
-                <w:noProof/>
                 <w:sz w:val="24"/>
                 <w:szCs w:val="24"/>
               </w:rPr>
@@ -1143,7 +1104,6 @@
               <w:rPr>
                 <w:rFonts w:ascii="Consolas" w:hAnsi="Consolas"/>
                 <w:bCs/>
-                <w:noProof/>
                 <w:sz w:val="24"/>
                 <w:szCs w:val="24"/>
               </w:rPr>
@@ -1156,7 +1116,6 @@
               <w:rPr>
                 <w:rFonts w:ascii="Consolas" w:hAnsi="Consolas"/>
                 <w:bCs/>
-                <w:noProof/>
                 <w:sz w:val="24"/>
                 <w:szCs w:val="24"/>
               </w:rPr>
@@ -1165,7 +1124,6 @@
               <w:rPr>
                 <w:rFonts w:ascii="Consolas" w:hAnsi="Consolas"/>
                 <w:bCs/>
-                <w:noProof/>
                 <w:sz w:val="24"/>
                 <w:szCs w:val="24"/>
               </w:rPr>
@@ -1178,7 +1136,6 @@
               <w:rPr>
                 <w:rFonts w:ascii="Consolas" w:hAnsi="Consolas"/>
                 <w:bCs/>
-                <w:noProof/>
                 <w:sz w:val="24"/>
                 <w:szCs w:val="24"/>
               </w:rPr>
@@ -1324,7 +1281,6 @@
         <w:rPr>
           <w:rFonts w:ascii="Consolas" w:hAnsi="Consolas" w:cstheme="minorHAnsi"/>
           <w:b/>
-          <w:noProof/>
           <w:sz w:val="24"/>
           <w:szCs w:val="24"/>
         </w:rPr>
@@ -1333,19 +1289,10 @@
       <w:r>
         <w:rPr>
           <w:rFonts w:cstheme="minorHAnsi"/>
-          <w:noProof/>
-          <w:sz w:val="24"/>
-          <w:szCs w:val="24"/>
-        </w:rPr>
-        <w:t xml:space="preserve"> . </w:t>
-      </w:r>
-      <w:r>
-        <w:rPr>
-          <w:rFonts w:cstheme="minorHAnsi"/>
-          <w:sz w:val="24"/>
-          <w:szCs w:val="24"/>
-        </w:rPr>
-        <w:t xml:space="preserve">Print the weight </w:t>
+          <w:sz w:val="24"/>
+          <w:szCs w:val="24"/>
+        </w:rPr>
+        <w:t xml:space="preserve"> . Print the weight </w:t>
       </w:r>
       <w:r>
         <w:rPr>
@@ -1547,15 +1494,13 @@
               <w:spacing w:before="0" w:after="0"/>
               <w:rPr>
                 <w:rFonts w:ascii="Consolas" w:hAnsi="Consolas"/>
-                <w:noProof/>
-                <w:sz w:val="24"/>
-                <w:szCs w:val="24"/>
-              </w:rPr>
-            </w:pPr>
-            <w:r>
-              <w:rPr>
-                <w:rFonts w:ascii="Consolas" w:hAnsi="Consolas"/>
-                <w:noProof/>
+                <w:sz w:val="24"/>
+                <w:szCs w:val="24"/>
+              </w:rPr>
+            </w:pPr>
+            <w:r>
+              <w:rPr>
+                <w:rFonts w:ascii="Consolas" w:hAnsi="Consolas"/>
                 <w:sz w:val="24"/>
                 <w:szCs w:val="24"/>
               </w:rPr>
@@ -1564,7 +1509,6 @@
             <w:r>
               <w:rPr>
                 <w:rFonts w:ascii="Consolas" w:hAnsi="Consolas"/>
-                <w:noProof/>
                 <w:sz w:val="24"/>
                 <w:szCs w:val="24"/>
               </w:rPr>
@@ -1573,7 +1517,6 @@
             <w:r>
               <w:rPr>
                 <w:rFonts w:ascii="Consolas" w:hAnsi="Consolas"/>
-                <w:noProof/>
                 <w:sz w:val="24"/>
                 <w:szCs w:val="24"/>
               </w:rPr>
@@ -1582,7 +1525,6 @@
             <w:r>
               <w:rPr>
                 <w:rFonts w:ascii="Consolas" w:hAnsi="Consolas"/>
-                <w:noProof/>
                 <w:sz w:val="24"/>
                 <w:szCs w:val="24"/>
               </w:rPr>
@@ -1591,7 +1533,6 @@
             <w:r>
               <w:rPr>
                 <w:rFonts w:ascii="Consolas" w:hAnsi="Consolas"/>
-                <w:noProof/>
                 <w:sz w:val="24"/>
                 <w:szCs w:val="24"/>
               </w:rPr>
@@ -1600,7 +1541,6 @@
             <w:r>
               <w:rPr>
                 <w:rFonts w:ascii="Consolas" w:hAnsi="Consolas"/>
-                <w:noProof/>
                 <w:sz w:val="24"/>
                 <w:szCs w:val="24"/>
               </w:rPr>
@@ -1619,7 +1559,6 @@
               <w:rPr>
                 <w:rFonts w:ascii="Consolas" w:hAnsi="Consolas"/>
                 <w:bCs/>
-                <w:noProof/>
                 <w:sz w:val="24"/>
                 <w:szCs w:val="24"/>
               </w:rPr>
@@ -1628,7 +1567,6 @@
               <w:rPr>
                 <w:rFonts w:ascii="Consolas" w:hAnsi="Consolas"/>
                 <w:bCs/>
-                <w:noProof/>
                 <w:sz w:val="24"/>
                 <w:szCs w:val="24"/>
               </w:rPr>
@@ -1719,15 +1657,13 @@
               <w:spacing w:before="0" w:after="0"/>
               <w:rPr>
                 <w:rFonts w:ascii="Consolas" w:hAnsi="Consolas"/>
-                <w:noProof/>
-                <w:sz w:val="24"/>
-                <w:szCs w:val="24"/>
-              </w:rPr>
-            </w:pPr>
-            <w:r>
-              <w:rPr>
-                <w:rFonts w:ascii="Consolas" w:hAnsi="Consolas"/>
-                <w:noProof/>
+                <w:sz w:val="24"/>
+                <w:szCs w:val="24"/>
+              </w:rPr>
+            </w:pPr>
+            <w:r>
+              <w:rPr>
+                <w:rFonts w:ascii="Consolas" w:hAnsi="Consolas"/>
                 <w:sz w:val="24"/>
                 <w:szCs w:val="24"/>
               </w:rPr>
@@ -1736,7 +1672,6 @@
             <w:r>
               <w:rPr>
                 <w:rFonts w:ascii="Consolas" w:hAnsi="Consolas"/>
-                <w:noProof/>
                 <w:sz w:val="24"/>
                 <w:szCs w:val="24"/>
               </w:rPr>
@@ -1745,7 +1680,6 @@
             <w:r>
               <w:rPr>
                 <w:rFonts w:ascii="Consolas" w:hAnsi="Consolas"/>
-                <w:noProof/>
                 <w:sz w:val="24"/>
                 <w:szCs w:val="24"/>
               </w:rPr>
@@ -1754,7 +1688,6 @@
             <w:r>
               <w:rPr>
                 <w:rFonts w:ascii="Consolas" w:hAnsi="Consolas"/>
-                <w:noProof/>
                 <w:sz w:val="24"/>
                 <w:szCs w:val="24"/>
               </w:rPr>
@@ -1763,7 +1696,6 @@
             <w:r>
               <w:rPr>
                 <w:rFonts w:ascii="Consolas" w:hAnsi="Consolas"/>
-                <w:noProof/>
                 <w:sz w:val="24"/>
                 <w:szCs w:val="24"/>
               </w:rPr>
@@ -1772,7 +1704,6 @@
             <w:r>
               <w:rPr>
                 <w:rFonts w:ascii="Consolas" w:hAnsi="Consolas"/>
-                <w:noProof/>
                 <w:sz w:val="24"/>
                 <w:szCs w:val="24"/>
               </w:rPr>
@@ -1791,7 +1722,6 @@
               <w:rPr>
                 <w:rFonts w:ascii="Consolas" w:hAnsi="Consolas"/>
                 <w:bCs/>
-                <w:noProof/>
                 <w:sz w:val="24"/>
                 <w:szCs w:val="24"/>
               </w:rPr>
@@ -1800,7 +1730,6 @@
               <w:rPr>
                 <w:rFonts w:ascii="Consolas" w:hAnsi="Consolas"/>
                 <w:bCs/>
-                <w:noProof/>
                 <w:sz w:val="24"/>
                 <w:szCs w:val="24"/>
               </w:rPr>
@@ -4446,15 +4375,13 @@
               <w:spacing w:before="0" w:after="0"/>
               <w:rPr>
                 <w:rFonts w:ascii="Consolas" w:hAnsi="Consolas"/>
-                <w:noProof/>
-                <w:sz w:val="24"/>
-                <w:szCs w:val="24"/>
-              </w:rPr>
-            </w:pPr>
-            <w:r>
-              <w:rPr>
-                <w:rFonts w:ascii="Consolas" w:hAnsi="Consolas"/>
-                <w:noProof/>
+                <w:sz w:val="24"/>
+                <w:szCs w:val="24"/>
+              </w:rPr>
+            </w:pPr>
+            <w:r>
+              <w:rPr>
+                <w:rFonts w:ascii="Consolas" w:hAnsi="Consolas"/>
                 <w:sz w:val="24"/>
                 <w:szCs w:val="24"/>
               </w:rPr>
@@ -4473,7 +4400,6 @@
               <w:rPr>
                 <w:rFonts w:ascii="Consolas" w:hAnsi="Consolas"/>
                 <w:bCs/>
-                <w:noProof/>
                 <w:sz w:val="24"/>
                 <w:szCs w:val="24"/>
               </w:rPr>
@@ -4482,7 +4408,6 @@
               <w:rPr>
                 <w:rFonts w:ascii="Consolas" w:hAnsi="Consolas"/>
                 <w:bCs/>
-                <w:noProof/>
                 <w:sz w:val="24"/>
                 <w:szCs w:val="24"/>
               </w:rPr>
@@ -4581,15 +4506,13 @@
               <w:spacing w:before="0" w:after="0"/>
               <w:rPr>
                 <w:rFonts w:ascii="Consolas" w:hAnsi="Consolas"/>
-                <w:noProof/>
-                <w:sz w:val="24"/>
-                <w:szCs w:val="24"/>
-              </w:rPr>
-            </w:pPr>
-            <w:r>
-              <w:rPr>
-                <w:rFonts w:ascii="Consolas" w:hAnsi="Consolas"/>
-                <w:noProof/>
+                <w:sz w:val="24"/>
+                <w:szCs w:val="24"/>
+              </w:rPr>
+            </w:pPr>
+            <w:r>
+              <w:rPr>
+                <w:rFonts w:ascii="Consolas" w:hAnsi="Consolas"/>
                 <w:sz w:val="24"/>
                 <w:szCs w:val="24"/>
               </w:rPr>
@@ -4608,7 +4531,6 @@
               <w:rPr>
                 <w:rFonts w:ascii="Consolas" w:hAnsi="Consolas"/>
                 <w:bCs/>
-                <w:noProof/>
                 <w:sz w:val="24"/>
                 <w:szCs w:val="24"/>
               </w:rPr>
@@ -4617,7 +4539,6 @@
               <w:rPr>
                 <w:rFonts w:ascii="Consolas" w:hAnsi="Consolas"/>
                 <w:bCs/>
-                <w:noProof/>
                 <w:sz w:val="24"/>
                 <w:szCs w:val="24"/>
               </w:rPr>
@@ -4712,6 +4633,15 @@
           <w:lang w:val="en-US"/>
         </w:rPr>
         <w:t xml:space="preserve"> as input and compute the greatest common divisor.</w:t>
+      </w:r>
+      <w:r>
+        <w:rPr>
+          <w:rFonts w:asciiTheme="minorHAnsi" w:hAnsiTheme="minorHAnsi" w:cstheme="minorHAnsi"/>
+          <w:sz w:val="24"/>
+          <w:szCs w:val="24"/>
+          <w:lang w:val="en-US"/>
+        </w:rPr>
+        <w:tab/>
       </w:r>
     </w:p>
     <w:p>
@@ -5004,15 +4934,13 @@
               <w:spacing w:before="0" w:after="0"/>
               <w:rPr>
                 <w:rFonts w:ascii="Consolas" w:hAnsi="Consolas"/>
-                <w:noProof/>
-                <w:sz w:val="24"/>
-                <w:szCs w:val="24"/>
-              </w:rPr>
-            </w:pPr>
-            <w:r>
-              <w:rPr>
-                <w:rFonts w:ascii="Consolas" w:hAnsi="Consolas"/>
-                <w:noProof/>
+                <w:sz w:val="24"/>
+                <w:szCs w:val="24"/>
+              </w:rPr>
+            </w:pPr>
+            <w:r>
+              <w:rPr>
+                <w:rFonts w:ascii="Consolas" w:hAnsi="Consolas"/>
                 <w:sz w:val="24"/>
                 <w:szCs w:val="24"/>
               </w:rPr>
@@ -5031,7 +4959,6 @@
               <w:rPr>
                 <w:rFonts w:ascii="Consolas" w:hAnsi="Consolas"/>
                 <w:bCs/>
-                <w:noProof/>
                 <w:sz w:val="24"/>
                 <w:szCs w:val="24"/>
               </w:rPr>
@@ -5040,7 +4967,6 @@
               <w:rPr>
                 <w:rFonts w:ascii="Consolas" w:hAnsi="Consolas"/>
                 <w:bCs/>
-                <w:noProof/>
                 <w:sz w:val="24"/>
                 <w:szCs w:val="24"/>
               </w:rPr>
@@ -5078,15 +5004,13 @@
               <w:rPr>
                 <w:rFonts w:ascii="Consolas" w:hAnsi="Consolas"/>
                 <w:bCs/>
-                <w:noProof/>
-                <w:sz w:val="24"/>
-                <w:szCs w:val="24"/>
-              </w:rPr>
-            </w:pPr>
-            <w:r>
-              <w:rPr>
-                <w:rFonts w:ascii="Consolas" w:hAnsi="Consolas"/>
-                <w:noProof/>
+                <w:sz w:val="24"/>
+                <w:szCs w:val="24"/>
+              </w:rPr>
+            </w:pPr>
+            <w:r>
+              <w:rPr>
+                <w:rFonts w:ascii="Consolas" w:hAnsi="Consolas"/>
                 <w:sz w:val="24"/>
                 <w:szCs w:val="24"/>
               </w:rPr>
@@ -5104,7 +5028,6 @@
               <w:rPr>
                 <w:rFonts w:ascii="Consolas" w:hAnsi="Consolas"/>
                 <w:bCs/>
-                <w:noProof/>
                 <w:sz w:val="24"/>
                 <w:szCs w:val="24"/>
               </w:rPr>
@@ -5113,7 +5036,6 @@
               <w:rPr>
                 <w:rFonts w:ascii="Consolas" w:hAnsi="Consolas"/>
                 <w:bCs/>
-                <w:noProof/>
                 <w:sz w:val="24"/>
                 <w:szCs w:val="24"/>
               </w:rPr>
@@ -5313,18 +5235,7 @@
           <w:szCs w:val="24"/>
           <w:lang w:val="en-US"/>
         </w:rPr>
-        <w:t>sum of all the digits</w:t>
-      </w:r>
-      <w:r>
-        <w:rPr>
-          <w:rFonts w:asciiTheme="minorHAnsi" w:hAnsiTheme="minorHAnsi" w:cstheme="minorHAnsi"/>
-          <w:b/>
-          <w:color w:val="212121"/>
-          <w:sz w:val="24"/>
-          <w:szCs w:val="24"/>
-          <w:lang w:val="en-US"/>
-        </w:rPr>
-        <w:t>.</w:t>
+        <w:t>sum of all the digits.</w:t>
       </w:r>
     </w:p>
     <w:p>
@@ -5589,15 +5500,13 @@
               <w:spacing w:before="0" w:after="0"/>
               <w:rPr>
                 <w:rFonts w:ascii="Consolas" w:hAnsi="Consolas"/>
-                <w:noProof/>
-                <w:sz w:val="24"/>
-                <w:szCs w:val="24"/>
-              </w:rPr>
-            </w:pPr>
-            <w:r>
-              <w:rPr>
-                <w:rFonts w:ascii="Consolas" w:hAnsi="Consolas"/>
-                <w:noProof/>
+                <w:sz w:val="24"/>
+                <w:szCs w:val="24"/>
+              </w:rPr>
+            </w:pPr>
+            <w:r>
+              <w:rPr>
+                <w:rFonts w:ascii="Consolas" w:hAnsi="Consolas"/>
                 <w:sz w:val="24"/>
                 <w:szCs w:val="24"/>
               </w:rPr>
@@ -5616,7 +5525,6 @@
               <w:rPr>
                 <w:rFonts w:ascii="Consolas" w:hAnsi="Consolas"/>
                 <w:bCs/>
-                <w:noProof/>
                 <w:sz w:val="24"/>
                 <w:szCs w:val="24"/>
               </w:rPr>
@@ -5625,7 +5533,6 @@
               <w:rPr>
                 <w:rFonts w:ascii="Consolas" w:hAnsi="Consolas"/>
                 <w:bCs/>
-                <w:noProof/>
                 <w:sz w:val="24"/>
                 <w:szCs w:val="24"/>
               </w:rPr>
@@ -5638,7 +5545,6 @@
               <w:rPr>
                 <w:rFonts w:ascii="Consolas" w:hAnsi="Consolas"/>
                 <w:bCs/>
-                <w:noProof/>
                 <w:sz w:val="24"/>
                 <w:szCs w:val="24"/>
               </w:rPr>
@@ -5647,7 +5553,6 @@
               <w:rPr>
                 <w:rFonts w:ascii="Consolas" w:hAnsi="Consolas"/>
                 <w:bCs/>
-                <w:noProof/>
                 <w:sz w:val="24"/>
                 <w:szCs w:val="24"/>
               </w:rPr>
@@ -5685,15 +5590,13 @@
               <w:rPr>
                 <w:rFonts w:ascii="Consolas" w:hAnsi="Consolas"/>
                 <w:bCs/>
-                <w:noProof/>
-                <w:sz w:val="24"/>
-                <w:szCs w:val="24"/>
-              </w:rPr>
-            </w:pPr>
-            <w:r>
-              <w:rPr>
-                <w:rFonts w:ascii="Consolas" w:hAnsi="Consolas"/>
-                <w:noProof/>
+                <w:sz w:val="24"/>
+                <w:szCs w:val="24"/>
+              </w:rPr>
+            </w:pPr>
+            <w:r>
+              <w:rPr>
+                <w:rFonts w:ascii="Consolas" w:hAnsi="Consolas"/>
                 <w:sz w:val="24"/>
                 <w:szCs w:val="24"/>
               </w:rPr>
@@ -5711,7 +5614,6 @@
               <w:rPr>
                 <w:rFonts w:ascii="Consolas" w:hAnsi="Consolas"/>
                 <w:bCs/>
-                <w:noProof/>
                 <w:sz w:val="24"/>
                 <w:szCs w:val="24"/>
               </w:rPr>
@@ -5720,7 +5622,6 @@
               <w:rPr>
                 <w:rFonts w:ascii="Consolas" w:hAnsi="Consolas"/>
                 <w:bCs/>
-                <w:noProof/>
                 <w:sz w:val="24"/>
                 <w:szCs w:val="24"/>
               </w:rPr>
@@ -5733,7 +5634,6 @@
               <w:rPr>
                 <w:rFonts w:ascii="Consolas" w:hAnsi="Consolas"/>
                 <w:bCs/>
-                <w:noProof/>
                 <w:sz w:val="24"/>
                 <w:szCs w:val="24"/>
               </w:rPr>
@@ -5742,7 +5642,6 @@
               <w:rPr>
                 <w:rFonts w:ascii="Consolas" w:hAnsi="Consolas"/>
                 <w:bCs/>
-                <w:noProof/>
                 <w:sz w:val="24"/>
                 <w:szCs w:val="24"/>
               </w:rPr>
@@ -5780,7 +5679,23 @@
           <w:sz w:val="24"/>
           <w:szCs w:val="24"/>
         </w:rPr>
-        <w:t xml:space="preserve">Write a JS function that calculates how long it takes a student to get to the university. </w:t>
+        <w:t xml:space="preserve">Write a JS function that </w:t>
+      </w:r>
+      <w:r>
+        <w:rPr>
+          <w:b/>
+          <w:bCs/>
+          <w:sz w:val="24"/>
+          <w:szCs w:val="24"/>
+        </w:rPr>
+        <w:t>calculates</w:t>
+      </w:r>
+      <w:r>
+        <w:rPr>
+          <w:sz w:val="24"/>
+          <w:szCs w:val="24"/>
+        </w:rPr>
+        <w:t xml:space="preserve"> how long it takes a student to get to the university. </w:t>
       </w:r>
       <w:r>
         <w:rPr>
@@ -5809,101 +5724,183 @@
           <w:sz w:val="24"/>
           <w:szCs w:val="24"/>
         </w:rPr>
-        <w:t xml:space="preserve">. The </w:t>
-      </w:r>
-      <w:r>
-        <w:rPr>
-          <w:b/>
-          <w:sz w:val="24"/>
-          <w:szCs w:val="24"/>
-        </w:rPr>
-        <w:t>first</w:t>
-      </w:r>
-      <w:r>
-        <w:rPr>
-          <w:sz w:val="24"/>
-          <w:szCs w:val="24"/>
-        </w:rPr>
-        <w:t xml:space="preserve"> is the number of </w:t>
-      </w:r>
-      <w:r>
-        <w:rPr>
-          <w:b/>
-          <w:sz w:val="24"/>
-          <w:szCs w:val="24"/>
-        </w:rPr>
-        <w:t>steps</w:t>
-      </w:r>
-      <w:r>
-        <w:rPr>
-          <w:sz w:val="24"/>
-          <w:szCs w:val="24"/>
-        </w:rPr>
-        <w:t xml:space="preserve"> the student makes from his home to the university, the </w:t>
-      </w:r>
-      <w:r>
-        <w:rPr>
-          <w:b/>
-          <w:sz w:val="24"/>
-          <w:szCs w:val="24"/>
-        </w:rPr>
-        <w:t>second</w:t>
-      </w:r>
-      <w:r>
-        <w:rPr>
-          <w:sz w:val="24"/>
-          <w:szCs w:val="24"/>
-        </w:rPr>
-        <w:t xml:space="preserve"> number is the length of the student`s footprint in </w:t>
-      </w:r>
-      <w:r>
-        <w:rPr>
-          <w:b/>
-          <w:sz w:val="24"/>
-          <w:szCs w:val="24"/>
-        </w:rPr>
-        <w:t>meters</w:t>
-      </w:r>
-      <w:r>
-        <w:rPr>
-          <w:sz w:val="24"/>
-          <w:szCs w:val="24"/>
-        </w:rPr>
-        <w:t xml:space="preserve"> and the </w:t>
-      </w:r>
-      <w:r>
-        <w:rPr>
-          <w:b/>
-          <w:sz w:val="24"/>
-          <w:szCs w:val="24"/>
-        </w:rPr>
-        <w:t>third</w:t>
-      </w:r>
-      <w:r>
-        <w:rPr>
-          <w:sz w:val="24"/>
-          <w:szCs w:val="24"/>
-        </w:rPr>
-        <w:t xml:space="preserve"> number is the student speed in </w:t>
-      </w:r>
-      <w:r>
-        <w:rPr>
-          <w:b/>
-          <w:sz w:val="24"/>
-          <w:szCs w:val="24"/>
-        </w:rPr>
-        <w:t>km/h</w:t>
-      </w:r>
-      <w:r>
-        <w:rPr>
-          <w:sz w:val="24"/>
-          <w:szCs w:val="24"/>
-        </w:rPr>
-        <w:t>.</w:t>
+        <w:t>:</w:t>
       </w:r>
     </w:p>
     <w:p>
       <w:pPr>
+        <w:pStyle w:val="ListParagraph"/>
+        <w:numPr>
+          <w:ilvl w:val="0"/>
+          <w:numId w:val="34"/>
+        </w:numPr>
+        <w:rPr>
+          <w:sz w:val="24"/>
+          <w:szCs w:val="24"/>
+        </w:rPr>
+      </w:pPr>
+      <w:r>
+        <w:rPr>
+          <w:sz w:val="24"/>
+          <w:szCs w:val="24"/>
+        </w:rPr>
+        <w:t xml:space="preserve">The </w:t>
+      </w:r>
+      <w:r>
+        <w:rPr>
+          <w:b/>
+          <w:sz w:val="24"/>
+          <w:szCs w:val="24"/>
+        </w:rPr>
+        <w:t>first</w:t>
+      </w:r>
+      <w:r>
+        <w:rPr>
+          <w:sz w:val="24"/>
+          <w:szCs w:val="24"/>
+        </w:rPr>
+        <w:t xml:space="preserve"> is the number of </w:t>
+      </w:r>
+      <w:r>
+        <w:rPr>
+          <w:b/>
+          <w:sz w:val="24"/>
+          <w:szCs w:val="24"/>
+        </w:rPr>
+        <w:t>steps</w:t>
+      </w:r>
+      <w:r>
+        <w:rPr>
+          <w:sz w:val="24"/>
+          <w:szCs w:val="24"/>
+        </w:rPr>
+        <w:t xml:space="preserve"> the student makes f</w:t>
+      </w:r>
+      <w:r>
+        <w:rPr>
+          <w:sz w:val="24"/>
+          <w:szCs w:val="24"/>
+        </w:rPr>
+        <w:t>rom his home to the university</w:t>
+      </w:r>
+    </w:p>
+    <w:p>
+      <w:pPr>
+        <w:pStyle w:val="ListParagraph"/>
+        <w:numPr>
+          <w:ilvl w:val="0"/>
+          <w:numId w:val="34"/>
+        </w:numPr>
+        <w:rPr>
+          <w:sz w:val="24"/>
+          <w:szCs w:val="24"/>
+        </w:rPr>
+      </w:pPr>
+      <w:r>
+        <w:rPr>
+          <w:sz w:val="24"/>
+          <w:szCs w:val="24"/>
+        </w:rPr>
+        <w:t>Т</w:t>
+      </w:r>
+      <w:r>
+        <w:rPr>
+          <w:sz w:val="24"/>
+          <w:szCs w:val="24"/>
+        </w:rPr>
+        <w:t xml:space="preserve">he </w:t>
+      </w:r>
+      <w:r>
+        <w:rPr>
+          <w:b/>
+          <w:sz w:val="24"/>
+          <w:szCs w:val="24"/>
+        </w:rPr>
+        <w:t>second</w:t>
+      </w:r>
+      <w:r>
+        <w:rPr>
+          <w:sz w:val="24"/>
+          <w:szCs w:val="24"/>
+        </w:rPr>
+        <w:t xml:space="preserve"> number is the length of the student</w:t>
+      </w:r>
+      <w:r>
+        <w:rPr>
+          <w:sz w:val="24"/>
+          <w:szCs w:val="24"/>
+          <w:lang w:val="bg-BG"/>
+        </w:rPr>
+        <w:t>'</w:t>
+      </w:r>
+      <w:r>
+        <w:rPr>
+          <w:sz w:val="24"/>
+          <w:szCs w:val="24"/>
+        </w:rPr>
+        <w:t xml:space="preserve">s footprint in </w:t>
+      </w:r>
+      <w:r>
+        <w:rPr>
+          <w:b/>
+          <w:sz w:val="24"/>
+          <w:szCs w:val="24"/>
+        </w:rPr>
+        <w:t>meters</w:t>
+      </w:r>
+    </w:p>
+    <w:p>
+      <w:pPr>
+        <w:pStyle w:val="ListParagraph"/>
+        <w:numPr>
+          <w:ilvl w:val="0"/>
+          <w:numId w:val="34"/>
+        </w:numPr>
+        <w:rPr>
+          <w:sz w:val="24"/>
+          <w:szCs w:val="24"/>
+        </w:rPr>
+      </w:pPr>
+      <w:r>
+        <w:rPr>
+          <w:sz w:val="24"/>
+          <w:szCs w:val="24"/>
+        </w:rPr>
+        <w:t>Т</w:t>
+      </w:r>
+      <w:r>
+        <w:rPr>
+          <w:sz w:val="24"/>
+          <w:szCs w:val="24"/>
+        </w:rPr>
+        <w:t xml:space="preserve">he </w:t>
+      </w:r>
+      <w:r>
+        <w:rPr>
+          <w:b/>
+          <w:sz w:val="24"/>
+          <w:szCs w:val="24"/>
+        </w:rPr>
+        <w:t>third</w:t>
+      </w:r>
+      <w:r>
+        <w:rPr>
+          <w:sz w:val="24"/>
+          <w:szCs w:val="24"/>
+        </w:rPr>
+        <w:t xml:space="preserve"> number is the student speed in </w:t>
+      </w:r>
+      <w:r>
+        <w:rPr>
+          <w:b/>
+          <w:sz w:val="24"/>
+          <w:szCs w:val="24"/>
+        </w:rPr>
+        <w:t>km/h</w:t>
+      </w:r>
+    </w:p>
+    <w:p>
+      <w:pPr>
         <w:rPr>
           <w:rFonts w:cstheme="minorHAnsi"/>
           <w:sz w:val="24"/>
@@ -5950,13 +5947,37 @@
           <w:sz w:val="24"/>
           <w:szCs w:val="24"/>
         </w:rPr>
-        <w:t xml:space="preserve">Calculate how long the student goes from home to university print on the console the result as follows: </w:t>
+        <w:t>Calculate how long the student goes from home to university</w:t>
+      </w:r>
+      <w:r>
+        <w:rPr>
+          <w:rFonts w:cstheme="minorHAnsi"/>
+          <w:sz w:val="24"/>
+          <w:szCs w:val="24"/>
+          <w:lang w:val="bg-BG"/>
+        </w:rPr>
+        <w:t xml:space="preserve"> </w:t>
+      </w:r>
+      <w:r>
+        <w:rPr>
+          <w:rFonts w:cstheme="minorHAnsi"/>
+          <w:sz w:val="24"/>
+          <w:szCs w:val="24"/>
+        </w:rPr>
+        <w:t>and</w:t>
+      </w:r>
+      <w:r>
+        <w:rPr>
+          <w:rFonts w:cstheme="minorHAnsi"/>
+          <w:sz w:val="24"/>
+          <w:szCs w:val="24"/>
+        </w:rPr>
+        <w:t xml:space="preserve"> print on the console the result as follows: </w:t>
       </w:r>
       <w:r>
         <w:rPr>
           <w:rFonts w:cstheme="minorHAnsi"/>
           <w:b/>
-          <w:noProof/>
           <w:sz w:val="24"/>
           <w:szCs w:val="24"/>
         </w:rPr>
@@ -5965,7 +5986,6 @@
       <w:r>
         <w:rPr>
           <w:rFonts w:cstheme="minorHAnsi"/>
-          <w:noProof/>
           <w:sz w:val="24"/>
           <w:szCs w:val="24"/>
         </w:rPr>
@@ -6237,15 +6257,13 @@
               <w:spacing w:before="0" w:after="0"/>
               <w:rPr>
                 <w:rFonts w:ascii="Consolas" w:hAnsi="Consolas"/>
-                <w:noProof/>
-                <w:sz w:val="24"/>
-                <w:szCs w:val="24"/>
-              </w:rPr>
-            </w:pPr>
-            <w:r>
-              <w:rPr>
-                <w:rFonts w:ascii="Consolas" w:hAnsi="Consolas"/>
-                <w:noProof/>
+                <w:sz w:val="24"/>
+                <w:szCs w:val="24"/>
+              </w:rPr>
+            </w:pPr>
+            <w:r>
+              <w:rPr>
+                <w:rFonts w:ascii="Consolas" w:hAnsi="Consolas"/>
                 <w:sz w:val="24"/>
                 <w:szCs w:val="24"/>
               </w:rPr>
@@ -6264,7 +6282,6 @@
               <w:rPr>
                 <w:rFonts w:ascii="Consolas" w:hAnsi="Consolas"/>
                 <w:bCs/>
-                <w:noProof/>
                 <w:sz w:val="24"/>
                 <w:szCs w:val="24"/>
               </w:rPr>
@@ -6273,7 +6290,6 @@
               <w:rPr>
                 <w:rFonts w:ascii="Consolas" w:hAnsi="Consolas"/>
                 <w:bCs/>
-                <w:noProof/>
                 <w:sz w:val="24"/>
                 <w:szCs w:val="24"/>
               </w:rPr>
@@ -6311,15 +6327,13 @@
               <w:rPr>
                 <w:rFonts w:ascii="Consolas" w:hAnsi="Consolas"/>
                 <w:bCs/>
-                <w:noProof/>
-                <w:sz w:val="24"/>
-                <w:szCs w:val="24"/>
-              </w:rPr>
-            </w:pPr>
-            <w:r>
-              <w:rPr>
-                <w:rFonts w:ascii="Consolas" w:hAnsi="Consolas"/>
-                <w:noProof/>
+                <w:sz w:val="24"/>
+                <w:szCs w:val="24"/>
+              </w:rPr>
+            </w:pPr>
+            <w:r>
+              <w:rPr>
+                <w:rFonts w:ascii="Consolas" w:hAnsi="Consolas"/>
                 <w:sz w:val="24"/>
                 <w:szCs w:val="24"/>
               </w:rPr>
@@ -6337,7 +6351,6 @@
               <w:rPr>
                 <w:rFonts w:ascii="Consolas" w:hAnsi="Consolas"/>
                 <w:bCs/>
-                <w:noProof/>
                 <w:sz w:val="24"/>
                 <w:szCs w:val="24"/>
               </w:rPr>
@@ -6346,7 +6359,6 @@
               <w:rPr>
                 <w:rFonts w:ascii="Consolas" w:hAnsi="Consolas"/>
                 <w:bCs/>
-                <w:noProof/>
                 <w:sz w:val="24"/>
                 <w:szCs w:val="24"/>
               </w:rPr>
@@ -6440,204 +6452,373 @@
           <w:sz w:val="24"/>
           <w:szCs w:val="24"/>
         </w:rPr>
-        <w:t xml:space="preserve">. The first </w:t>
-      </w:r>
-      <w:r>
-        <w:rPr>
-          <w:rFonts w:cstheme="minorHAnsi"/>
-          <w:sz w:val="24"/>
-          <w:szCs w:val="24"/>
-        </w:rPr>
-        <w:t>string</w:t>
-      </w:r>
-      <w:r>
-        <w:rPr>
-          <w:rFonts w:cstheme="minorHAnsi"/>
-          <w:sz w:val="24"/>
-          <w:szCs w:val="24"/>
-        </w:rPr>
-        <w:t xml:space="preserve"> </w:t>
-      </w:r>
-      <w:r>
-        <w:rPr>
-          <w:rFonts w:cstheme="minorHAnsi"/>
-          <w:sz w:val="24"/>
-          <w:szCs w:val="24"/>
-        </w:rPr>
-        <w:t xml:space="preserve">may be </w:t>
-      </w:r>
-      <w:r>
-        <w:rPr>
-          <w:rFonts w:cstheme="minorHAnsi"/>
-          <w:noProof/>
-          <w:sz w:val="24"/>
-          <w:szCs w:val="24"/>
-        </w:rPr>
-        <w:t>'Arrivals' or 'Departures'</w:t>
-      </w:r>
-      <w:r>
-        <w:rPr>
-          <w:rFonts w:cstheme="minorHAnsi"/>
-          <w:sz w:val="24"/>
-          <w:szCs w:val="24"/>
-        </w:rPr>
-        <w:t>, the second is</w:t>
-      </w:r>
-      <w:r>
-        <w:rPr>
-          <w:rFonts w:cstheme="minorHAnsi"/>
-          <w:sz w:val="24"/>
-          <w:szCs w:val="24"/>
-        </w:rPr>
-        <w:t xml:space="preserve"> </w:t>
-      </w:r>
-      <w:r>
-        <w:rPr>
-          <w:rFonts w:cstheme="minorHAnsi"/>
-          <w:sz w:val="24"/>
-          <w:szCs w:val="24"/>
-        </w:rPr>
-        <w:t>the name of</w:t>
-      </w:r>
-      <w:r>
-        <w:rPr>
-          <w:rFonts w:cstheme="minorHAnsi"/>
-          <w:sz w:val="24"/>
-          <w:szCs w:val="24"/>
-        </w:rPr>
-        <w:t xml:space="preserve"> </w:t>
-      </w:r>
-      <w:r>
-        <w:rPr>
-          <w:rFonts w:cstheme="minorHAnsi"/>
-          <w:sz w:val="24"/>
-          <w:szCs w:val="24"/>
-        </w:rPr>
-        <w:t xml:space="preserve">the </w:t>
-      </w:r>
-      <w:r>
-        <w:rPr>
-          <w:rFonts w:cstheme="minorHAnsi"/>
-          <w:sz w:val="24"/>
-          <w:szCs w:val="24"/>
-        </w:rPr>
-        <w:t>town, the third is the time when the plain departures or arrives, the fourth is the flight number and last one is the gate number.</w:t>
+        <w:t xml:space="preserve">. </w:t>
       </w:r>
     </w:p>
     <w:p>
       <w:pPr>
-        <w:rPr>
-          <w:rFonts w:cstheme="minorHAnsi"/>
-          <w:sz w:val="24"/>
-          <w:szCs w:val="24"/>
-        </w:rPr>
-      </w:pPr>
-      <w:r>
-        <w:rPr>
-          <w:rFonts w:cstheme="minorHAnsi"/>
-          <w:sz w:val="24"/>
-          <w:szCs w:val="24"/>
-        </w:rPr>
-        <w:t xml:space="preserve">The </w:t>
-      </w:r>
-      <w:r>
+        <w:pStyle w:val="ListParagraph"/>
+        <w:numPr>
+          <w:ilvl w:val="0"/>
+          <w:numId w:val="35"/>
+        </w:numPr>
         <w:rPr>
           <w:rFonts w:cstheme="minorHAnsi"/>
           <w:b/>
-          <w:sz w:val="24"/>
-          <w:szCs w:val="24"/>
-        </w:rPr>
-        <w:t>output</w:t>
-      </w:r>
+          <w:bCs/>
+          <w:sz w:val="24"/>
+          <w:szCs w:val="24"/>
+        </w:rPr>
+      </w:pPr>
       <w:r>
         <w:rPr>
           <w:rFonts w:cstheme="minorHAnsi"/>
           <w:sz w:val="24"/>
           <w:szCs w:val="24"/>
         </w:rPr>
-        <w:t xml:space="preserve"> should be printed to the console in the following format:</w:t>
+        <w:t xml:space="preserve">The first </w:t>
+      </w:r>
+      <w:r>
+        <w:rPr>
+          <w:rFonts w:cstheme="minorHAnsi"/>
+          <w:sz w:val="24"/>
+          <w:szCs w:val="24"/>
+        </w:rPr>
+        <w:t>string</w:t>
+      </w:r>
+      <w:r>
+        <w:rPr>
+          <w:rFonts w:cstheme="minorHAnsi"/>
+          <w:sz w:val="24"/>
+          <w:szCs w:val="24"/>
+        </w:rPr>
+        <w:t xml:space="preserve"> </w:t>
+      </w:r>
+      <w:r>
+        <w:rPr>
+          <w:rFonts w:cstheme="minorHAnsi"/>
+          <w:sz w:val="24"/>
+          <w:szCs w:val="24"/>
+        </w:rPr>
+        <w:t>can</w:t>
+      </w:r>
+      <w:r>
+        <w:rPr>
+          <w:rFonts w:cstheme="minorHAnsi"/>
+          <w:sz w:val="24"/>
+          <w:szCs w:val="24"/>
+        </w:rPr>
+        <w:t xml:space="preserve"> be </w:t>
+      </w:r>
+      <w:r>
+        <w:rPr>
+          <w:rFonts w:cstheme="minorHAnsi"/>
+          <w:b/>
+          <w:bCs/>
+          <w:sz w:val="24"/>
+          <w:szCs w:val="24"/>
+        </w:rPr>
+        <w:t xml:space="preserve">'Arrivals' </w:t>
+      </w:r>
+      <w:r>
+        <w:rPr>
+          <w:rFonts w:cstheme="minorHAnsi"/>
+          <w:sz w:val="24"/>
+          <w:szCs w:val="24"/>
+        </w:rPr>
+        <w:t xml:space="preserve">or </w:t>
+      </w:r>
+      <w:r>
+        <w:rPr>
+          <w:rFonts w:cstheme="minorHAnsi"/>
+          <w:b/>
+          <w:bCs/>
+          <w:sz w:val="24"/>
+          <w:szCs w:val="24"/>
+        </w:rPr>
+        <w:t>'Departures'</w:t>
       </w:r>
     </w:p>
     <w:p>
       <w:pPr>
-        <w:pStyle w:val="Code"/>
-        <w:rPr>
-          <w:rFonts w:asciiTheme="minorHAnsi" w:hAnsiTheme="minorHAnsi" w:cstheme="minorHAnsi"/>
-          <w:sz w:val="24"/>
-          <w:szCs w:val="24"/>
-          <w:lang w:val="bg-BG"/>
-        </w:rPr>
-      </w:pPr>
-      <w:r>
-        <w:rPr>
-          <w:rFonts w:asciiTheme="minorHAnsi" w:hAnsiTheme="minorHAnsi" w:cstheme="minorHAnsi"/>
-          <w:sz w:val="24"/>
-          <w:szCs w:val="24"/>
-        </w:rPr>
-        <w:t>Departures/Arrivals</w:t>
-      </w:r>
-      <w:r>
-        <w:rPr>
-          <w:rFonts w:asciiTheme="minorHAnsi" w:hAnsiTheme="minorHAnsi" w:cstheme="minorHAnsi"/>
-          <w:sz w:val="24"/>
-          <w:szCs w:val="24"/>
-        </w:rPr>
-        <w:t xml:space="preserve">: </w:t>
-      </w:r>
-      <w:r>
-        <w:rPr>
-          <w:rFonts w:asciiTheme="minorHAnsi" w:hAnsiTheme="minorHAnsi" w:cstheme="minorHAnsi"/>
-          <w:sz w:val="24"/>
-          <w:szCs w:val="24"/>
-        </w:rPr>
-        <w:t xml:space="preserve">Destination - </w:t>
-      </w:r>
-      <w:r>
-        <w:rPr>
-          <w:rFonts w:asciiTheme="minorHAnsi" w:hAnsiTheme="minorHAnsi" w:cstheme="minorHAnsi"/>
-          <w:sz w:val="24"/>
-          <w:szCs w:val="24"/>
-        </w:rPr>
-        <w:t>{</w:t>
-      </w:r>
-      <w:r>
-        <w:rPr>
-          <w:rFonts w:asciiTheme="minorHAnsi" w:hAnsiTheme="minorHAnsi" w:cstheme="minorHAnsi"/>
+        <w:pStyle w:val="ListParagraph"/>
+        <w:numPr>
+          <w:ilvl w:val="0"/>
+          <w:numId w:val="35"/>
+        </w:numPr>
+        <w:rPr>
+          <w:rFonts w:cstheme="minorHAnsi"/>
+          <w:sz w:val="24"/>
+          <w:szCs w:val="24"/>
+        </w:rPr>
+      </w:pPr>
+      <w:r>
+        <w:rPr>
+          <w:rFonts w:cstheme="minorHAnsi"/>
+          <w:sz w:val="24"/>
+          <w:szCs w:val="24"/>
+        </w:rPr>
+        <w:t>T</w:t>
+      </w:r>
+      <w:r>
+        <w:rPr>
+          <w:rFonts w:cstheme="minorHAnsi"/>
+          <w:sz w:val="24"/>
+          <w:szCs w:val="24"/>
+        </w:rPr>
+        <w:t>he second</w:t>
+      </w:r>
+      <w:r>
+        <w:rPr>
+          <w:rFonts w:cstheme="minorHAnsi"/>
+          <w:sz w:val="24"/>
+          <w:szCs w:val="24"/>
+        </w:rPr>
+        <w:t xml:space="preserve"> string</w:t>
+      </w:r>
+      <w:r>
+        <w:rPr>
+          <w:rFonts w:cstheme="minorHAnsi"/>
+          <w:sz w:val="24"/>
+          <w:szCs w:val="24"/>
+        </w:rPr>
+        <w:t xml:space="preserve"> is</w:t>
+      </w:r>
+      <w:r>
+        <w:rPr>
+          <w:rFonts w:cstheme="minorHAnsi"/>
+          <w:sz w:val="24"/>
+          <w:szCs w:val="24"/>
+        </w:rPr>
+        <w:t xml:space="preserve"> </w:t>
+      </w:r>
+      <w:r>
+        <w:rPr>
+          <w:rFonts w:cstheme="minorHAnsi"/>
+          <w:sz w:val="24"/>
+          <w:szCs w:val="24"/>
+        </w:rPr>
+        <w:t xml:space="preserve">the </w:t>
+      </w:r>
+      <w:r>
+        <w:rPr>
+          <w:rFonts w:cstheme="minorHAnsi"/>
+          <w:b/>
+          <w:bCs/>
+          <w:sz w:val="24"/>
+          <w:szCs w:val="24"/>
+        </w:rPr>
+        <w:t>name</w:t>
+      </w:r>
+      <w:r>
+        <w:rPr>
+          <w:rFonts w:cstheme="minorHAnsi"/>
+          <w:sz w:val="24"/>
+          <w:szCs w:val="24"/>
+        </w:rPr>
+        <w:t xml:space="preserve"> </w:t>
+      </w:r>
+      <w:r>
+        <w:rPr>
+          <w:rFonts w:cstheme="minorHAnsi"/>
+          <w:sz w:val="24"/>
+          <w:szCs w:val="24"/>
+        </w:rPr>
+        <w:t>of</w:t>
+      </w:r>
+      <w:r>
+        <w:rPr>
+          <w:rFonts w:cstheme="minorHAnsi"/>
+          <w:sz w:val="24"/>
+          <w:szCs w:val="24"/>
+        </w:rPr>
+        <w:t xml:space="preserve"> </w:t>
+      </w:r>
+      <w:r>
+        <w:rPr>
+          <w:rFonts w:cstheme="minorHAnsi"/>
+          <w:sz w:val="24"/>
+          <w:szCs w:val="24"/>
+        </w:rPr>
+        <w:t xml:space="preserve">the </w:t>
+      </w:r>
+      <w:r>
+        <w:rPr>
+          <w:rFonts w:cstheme="minorHAnsi"/>
           <w:sz w:val="24"/>
           <w:szCs w:val="24"/>
         </w:rPr>
         <w:t>town</w:t>
-      </w:r>
-      <w:r>
-        <w:rPr>
-          <w:rFonts w:asciiTheme="minorHAnsi" w:hAnsiTheme="minorHAnsi" w:cstheme="minorHAnsi"/>
-          <w:sz w:val="24"/>
-          <w:szCs w:val="24"/>
-        </w:rPr>
-        <w:t>}</w:t>
-      </w:r>
-      <w:r>
-        <w:rPr>
-          <w:rFonts w:asciiTheme="minorHAnsi" w:hAnsiTheme="minorHAnsi" w:cstheme="minorHAnsi"/>
-          <w:sz w:val="24"/>
-          <w:szCs w:val="24"/>
-        </w:rPr>
-        <w:t>, Time – {departure/arrival time},</w:t>
-      </w:r>
-      <w:r>
-        <w:rPr>
-          <w:rFonts w:asciiTheme="minorHAnsi" w:hAnsiTheme="minorHAnsi" w:cstheme="minorHAnsi"/>
-          <w:sz w:val="24"/>
-          <w:szCs w:val="24"/>
-        </w:rPr>
-        <w:t xml:space="preserve"> </w:t>
       </w:r>
     </w:p>
     <w:p>
       <w:pPr>
+        <w:pStyle w:val="ListParagraph"/>
+        <w:numPr>
+          <w:ilvl w:val="0"/>
+          <w:numId w:val="35"/>
+        </w:numPr>
+        <w:rPr>
+          <w:rFonts w:cstheme="minorHAnsi"/>
+          <w:sz w:val="24"/>
+          <w:szCs w:val="24"/>
+        </w:rPr>
+      </w:pPr>
+      <w:r>
+        <w:rPr>
+          <w:rFonts w:cstheme="minorHAnsi"/>
+          <w:sz w:val="24"/>
+          <w:szCs w:val="24"/>
+        </w:rPr>
+        <w:t>T</w:t>
+      </w:r>
+      <w:r>
+        <w:rPr>
+          <w:rFonts w:cstheme="minorHAnsi"/>
+          <w:sz w:val="24"/>
+          <w:szCs w:val="24"/>
+        </w:rPr>
+        <w:t xml:space="preserve">he third is the </w:t>
+      </w:r>
+      <w:r>
+        <w:rPr>
+          <w:rFonts w:cstheme="minorHAnsi"/>
+          <w:b/>
+          <w:bCs/>
+          <w:sz w:val="24"/>
+          <w:szCs w:val="24"/>
+        </w:rPr>
+        <w:t>time</w:t>
+      </w:r>
+      <w:r>
+        <w:rPr>
+          <w:rFonts w:cstheme="minorHAnsi"/>
+          <w:sz w:val="24"/>
+          <w:szCs w:val="24"/>
+        </w:rPr>
+        <w:t xml:space="preserve"> when </w:t>
+      </w:r>
+      <w:r>
+        <w:rPr>
+          <w:rFonts w:cstheme="minorHAnsi"/>
+          <w:sz w:val="24"/>
+          <w:szCs w:val="24"/>
+        </w:rPr>
+        <w:t>the plain departures or arrives</w:t>
+      </w:r>
+    </w:p>
+    <w:p>
+      <w:pPr>
+        <w:pStyle w:val="ListParagraph"/>
+        <w:numPr>
+          <w:ilvl w:val="0"/>
+          <w:numId w:val="35"/>
+        </w:numPr>
+        <w:rPr>
+          <w:rFonts w:cstheme="minorHAnsi"/>
+          <w:sz w:val="24"/>
+          <w:szCs w:val="24"/>
+        </w:rPr>
+      </w:pPr>
+      <w:r>
+        <w:rPr>
+          <w:rFonts w:cstheme="minorHAnsi"/>
+          <w:sz w:val="24"/>
+          <w:szCs w:val="24"/>
+        </w:rPr>
+        <w:t>T</w:t>
+      </w:r>
+      <w:r>
+        <w:rPr>
+          <w:rFonts w:cstheme="minorHAnsi"/>
+          <w:sz w:val="24"/>
+          <w:szCs w:val="24"/>
+        </w:rPr>
+        <w:t xml:space="preserve">he fourth is the </w:t>
+      </w:r>
+      <w:r>
+        <w:rPr>
+          <w:rFonts w:cstheme="minorHAnsi"/>
+          <w:b/>
+          <w:bCs/>
+          <w:sz w:val="24"/>
+          <w:szCs w:val="24"/>
+        </w:rPr>
+        <w:t>flight number</w:t>
+      </w:r>
+    </w:p>
+    <w:p>
+      <w:pPr>
+        <w:pStyle w:val="ListParagraph"/>
+        <w:numPr>
+          <w:ilvl w:val="0"/>
+          <w:numId w:val="35"/>
+        </w:numPr>
+        <w:rPr>
+          <w:rFonts w:cstheme="minorHAnsi"/>
+          <w:sz w:val="24"/>
+          <w:szCs w:val="24"/>
+        </w:rPr>
+      </w:pPr>
+      <w:r>
+        <w:rPr>
+          <w:rFonts w:cstheme="minorHAnsi"/>
+          <w:sz w:val="24"/>
+          <w:szCs w:val="24"/>
+        </w:rPr>
+        <w:t xml:space="preserve">The last one is the </w:t>
+      </w:r>
+      <w:r>
+        <w:rPr>
+          <w:rFonts w:cstheme="minorHAnsi"/>
+          <w:b/>
+          <w:bCs/>
+          <w:sz w:val="24"/>
+          <w:szCs w:val="24"/>
+        </w:rPr>
+        <w:t>gate number</w:t>
+      </w:r>
+    </w:p>
+    <w:p>
+      <w:pPr>
+        <w:rPr>
+          <w:rFonts w:cstheme="minorHAnsi"/>
+          <w:sz w:val="24"/>
+          <w:szCs w:val="24"/>
+        </w:rPr>
+      </w:pPr>
+      <w:r>
+        <w:rPr>
+          <w:rFonts w:cstheme="minorHAnsi"/>
+          <w:sz w:val="24"/>
+          <w:szCs w:val="24"/>
+        </w:rPr>
+        <w:t xml:space="preserve">The </w:t>
+      </w:r>
+      <w:r>
+        <w:rPr>
+          <w:rFonts w:cstheme="minorHAnsi"/>
+          <w:b/>
+          <w:sz w:val="24"/>
+          <w:szCs w:val="24"/>
+        </w:rPr>
+        <w:t>output</w:t>
+      </w:r>
+      <w:r>
+        <w:rPr>
+          <w:rFonts w:cstheme="minorHAnsi"/>
+          <w:sz w:val="24"/>
+          <w:szCs w:val="24"/>
+        </w:rPr>
+        <w:t xml:space="preserve"> should be printed to the console in the following format:</w:t>
+      </w:r>
+    </w:p>
+    <w:p>
+      <w:pPr>
         <w:pStyle w:val="Code"/>
         <w:rPr>
           <w:rFonts w:asciiTheme="minorHAnsi" w:hAnsiTheme="minorHAnsi" w:cstheme="minorHAnsi"/>
+          <w:noProof w:val="0"/>
           <w:sz w:val="24"/>
           <w:szCs w:val="24"/>
         </w:rPr>
@@ -6645,18 +6826,155 @@
       <w:r>
         <w:rPr>
           <w:rFonts w:asciiTheme="minorHAnsi" w:hAnsiTheme="minorHAnsi" w:cstheme="minorHAnsi"/>
-          <w:sz w:val="24"/>
-          <w:szCs w:val="24"/>
-        </w:rPr>
-        <w:t xml:space="preserve">Flight – {flight number}, </w:t>
+          <w:noProof w:val="0"/>
+          <w:sz w:val="24"/>
+          <w:szCs w:val="24"/>
+        </w:rPr>
+        <w:t>“</w:t>
       </w:r>
       <w:r>
         <w:rPr>
           <w:rFonts w:asciiTheme="minorHAnsi" w:hAnsiTheme="minorHAnsi" w:cstheme="minorHAnsi"/>
-          <w:sz w:val="24"/>
-          <w:szCs w:val="24"/>
-        </w:rPr>
-        <w:t xml:space="preserve"> Gate – {gate number}</w:t>
+          <w:noProof w:val="0"/>
+          <w:sz w:val="24"/>
+          <w:szCs w:val="24"/>
+        </w:rPr>
+        <w:t>Departures/Arrivals</w:t>
+      </w:r>
+      <w:r>
+        <w:rPr>
+          <w:rFonts w:asciiTheme="minorHAnsi" w:hAnsiTheme="minorHAnsi" w:cstheme="minorHAnsi"/>
+          <w:noProof w:val="0"/>
+          <w:sz w:val="24"/>
+          <w:szCs w:val="24"/>
+        </w:rPr>
+        <w:t xml:space="preserve">: </w:t>
+      </w:r>
+      <w:r>
+        <w:rPr>
+          <w:rFonts w:asciiTheme="minorHAnsi" w:hAnsiTheme="minorHAnsi" w:cstheme="minorHAnsi"/>
+          <w:noProof w:val="0"/>
+          <w:sz w:val="24"/>
+          <w:szCs w:val="24"/>
+        </w:rPr>
+        <w:t>Destination -</w:t>
+      </w:r>
+      <w:r>
+        <w:rPr>
+          <w:rFonts w:asciiTheme="minorHAnsi" w:hAnsiTheme="minorHAnsi" w:cstheme="minorHAnsi"/>
+          <w:noProof w:val="0"/>
+          <w:sz w:val="24"/>
+          <w:szCs w:val="24"/>
+        </w:rPr>
+        <w:t xml:space="preserve"> </w:t>
+      </w:r>
+      <w:r>
+        <w:rPr>
+          <w:rFonts w:asciiTheme="minorHAnsi" w:hAnsiTheme="minorHAnsi" w:cstheme="minorHAnsi"/>
+          <w:noProof w:val="0"/>
+          <w:sz w:val="24"/>
+          <w:szCs w:val="24"/>
+        </w:rPr>
+        <w:t>{</w:t>
+      </w:r>
+      <w:r>
+        <w:rPr>
+          <w:rFonts w:asciiTheme="minorHAnsi" w:hAnsiTheme="minorHAnsi" w:cstheme="minorHAnsi"/>
+          <w:noProof w:val="0"/>
+          <w:sz w:val="24"/>
+          <w:szCs w:val="24"/>
+        </w:rPr>
+        <w:t>town</w:t>
+      </w:r>
+      <w:r>
+        <w:rPr>
+          <w:rFonts w:asciiTheme="minorHAnsi" w:hAnsiTheme="minorHAnsi" w:cstheme="minorHAnsi"/>
+          <w:noProof w:val="0"/>
+          <w:sz w:val="24"/>
+          <w:szCs w:val="24"/>
+        </w:rPr>
+        <w:t>}</w:t>
+      </w:r>
+      <w:r>
+        <w:rPr>
+          <w:rFonts w:asciiTheme="minorHAnsi" w:hAnsiTheme="minorHAnsi" w:cstheme="minorHAnsi"/>
+          <w:noProof w:val="0"/>
+          <w:sz w:val="24"/>
+          <w:szCs w:val="24"/>
+        </w:rPr>
+        <w:t xml:space="preserve">, </w:t>
+      </w:r>
+      <w:r>
+        <w:rPr>
+          <w:rFonts w:asciiTheme="minorHAnsi" w:hAnsiTheme="minorHAnsi" w:cstheme="minorHAnsi"/>
+          <w:noProof w:val="0"/>
+          <w:sz w:val="24"/>
+          <w:szCs w:val="24"/>
+        </w:rPr>
+        <w:t>Flight -</w:t>
+      </w:r>
+      <w:r>
+        <w:rPr>
+          <w:rFonts w:asciiTheme="minorHAnsi" w:hAnsiTheme="minorHAnsi" w:cstheme="minorHAnsi"/>
+          <w:noProof w:val="0"/>
+          <w:sz w:val="24"/>
+          <w:szCs w:val="24"/>
+        </w:rPr>
+        <w:t xml:space="preserve"> {flight number}, </w:t>
+      </w:r>
+      <w:r>
+        <w:rPr>
+          <w:rFonts w:asciiTheme="minorHAnsi" w:hAnsiTheme="minorHAnsi" w:cstheme="minorHAnsi"/>
+          <w:noProof w:val="0"/>
+          <w:sz w:val="24"/>
+          <w:szCs w:val="24"/>
+        </w:rPr>
+        <w:t xml:space="preserve"> </w:t>
+      </w:r>
+      <w:r>
+        <w:rPr>
+          <w:rFonts w:asciiTheme="minorHAnsi" w:hAnsiTheme="minorHAnsi" w:cstheme="minorHAnsi"/>
+          <w:noProof w:val="0"/>
+          <w:sz w:val="24"/>
+          <w:szCs w:val="24"/>
+        </w:rPr>
+        <w:t>Time -</w:t>
+      </w:r>
+      <w:r>
+        <w:rPr>
+          <w:rFonts w:asciiTheme="minorHAnsi" w:hAnsiTheme="minorHAnsi" w:cstheme="minorHAnsi"/>
+          <w:noProof w:val="0"/>
+          <w:sz w:val="24"/>
+          <w:szCs w:val="24"/>
+        </w:rPr>
+        <w:t xml:space="preserve"> {departure/arrival time}, </w:t>
+      </w:r>
+      <w:r>
+        <w:rPr>
+          <w:rFonts w:asciiTheme="minorHAnsi" w:hAnsiTheme="minorHAnsi" w:cstheme="minorHAnsi"/>
+          <w:noProof w:val="0"/>
+          <w:sz w:val="24"/>
+          <w:szCs w:val="24"/>
+        </w:rPr>
+        <w:t>Gate -</w:t>
+      </w:r>
+      <w:r>
+        <w:rPr>
+          <w:rFonts w:asciiTheme="minorHAnsi" w:hAnsiTheme="minorHAnsi" w:cstheme="minorHAnsi"/>
+          <w:noProof w:val="0"/>
+          <w:sz w:val="24"/>
+          <w:szCs w:val="24"/>
+        </w:rPr>
+        <w:t xml:space="preserve"> {gate number}</w:t>
+      </w:r>
+      <w:r>
+        <w:rPr>
+          <w:rFonts w:asciiTheme="minorHAnsi" w:hAnsiTheme="minorHAnsi" w:cstheme="minorHAnsi"/>
+          <w:noProof w:val="0"/>
+          <w:sz w:val="24"/>
+          <w:szCs w:val="24"/>
+        </w:rPr>
+        <w:t>”</w:t>
       </w:r>
     </w:p>
     <w:p>
@@ -6747,15 +7065,13 @@
               <w:spacing w:before="0" w:after="0"/>
               <w:rPr>
                 <w:rFonts w:ascii="Consolas" w:hAnsi="Consolas"/>
-                <w:noProof/>
-                <w:sz w:val="24"/>
-                <w:szCs w:val="24"/>
-              </w:rPr>
-            </w:pPr>
-            <w:r>
-              <w:rPr>
-                <w:rFonts w:ascii="Consolas" w:hAnsi="Consolas"/>
-                <w:noProof/>
+                <w:sz w:val="24"/>
+                <w:szCs w:val="24"/>
+              </w:rPr>
+            </w:pPr>
+            <w:r>
+              <w:rPr>
+                <w:rFonts w:ascii="Consolas" w:hAnsi="Consolas"/>
                 <w:sz w:val="24"/>
                 <w:szCs w:val="24"/>
               </w:rPr>
@@ -6774,7 +7090,6 @@
               <w:rPr>
                 <w:rFonts w:ascii="Consolas" w:hAnsi="Consolas"/>
                 <w:bCs/>
-                <w:noProof/>
                 <w:sz w:val="24"/>
                 <w:szCs w:val="24"/>
               </w:rPr>
@@ -6783,7 +7098,6 @@
               <w:rPr>
                 <w:rFonts w:ascii="Consolas" w:hAnsi="Consolas"/>
                 <w:bCs/>
-                <w:noProof/>
                 <w:sz w:val="24"/>
                 <w:szCs w:val="24"/>
               </w:rPr>
@@ -6802,15 +7116,13 @@
               <w:spacing w:before="0" w:after="0"/>
               <w:rPr>
                 <w:rFonts w:ascii="Consolas" w:hAnsi="Consolas"/>
-                <w:noProof/>
-                <w:sz w:val="24"/>
-                <w:szCs w:val="24"/>
-              </w:rPr>
-            </w:pPr>
-            <w:r>
-              <w:rPr>
-                <w:rFonts w:ascii="Consolas" w:hAnsi="Consolas"/>
-                <w:noProof/>
+                <w:sz w:val="24"/>
+                <w:szCs w:val="24"/>
+              </w:rPr>
+            </w:pPr>
+            <w:r>
+              <w:rPr>
+                <w:rFonts w:ascii="Consolas" w:hAnsi="Consolas"/>
                 <w:sz w:val="24"/>
                 <w:szCs w:val="24"/>
               </w:rPr>
@@ -6829,7 +7141,6 @@
               <w:rPr>
                 <w:rFonts w:ascii="Consolas" w:hAnsi="Consolas"/>
                 <w:bCs/>
-                <w:noProof/>
                 <w:sz w:val="24"/>
                 <w:szCs w:val="24"/>
               </w:rPr>
@@ -6838,7 +7149,6 @@
               <w:rPr>
                 <w:rFonts w:ascii="Consolas" w:hAnsi="Consolas"/>
                 <w:bCs/>
-                <w:noProof/>
                 <w:sz w:val="24"/>
                 <w:szCs w:val="24"/>
               </w:rPr>
@@ -6851,7 +7161,6 @@
               <w:rPr>
                 <w:rFonts w:ascii="Consolas" w:hAnsi="Consolas"/>
                 <w:bCs/>
-                <w:noProof/>
                 <w:sz w:val="24"/>
                 <w:szCs w:val="24"/>
               </w:rPr>
@@ -6860,7 +7169,6 @@
               <w:rPr>
                 <w:rFonts w:ascii="Consolas" w:hAnsi="Consolas"/>
                 <w:bCs/>
-                <w:noProof/>
                 <w:sz w:val="24"/>
                 <w:szCs w:val="24"/>
               </w:rPr>
@@ -6875,6 +7183,7 @@
         <w:pStyle w:val="Heading2"/>
       </w:pPr>
       <w:r>
+        <w:lastRenderedPageBreak/>
         <w:t>Calorie Object</w:t>
       </w:r>
     </w:p>
@@ -6906,16 +7215,7 @@
           <w:sz w:val="24"/>
           <w:szCs w:val="24"/>
         </w:rPr>
-        <w:t xml:space="preserve"> Every even index of the array is the string and the name of the food. Every odd index is a number that is equal to the </w:t>
-      </w:r>
-      <w:r>
-        <w:rPr>
-          <w:rFonts w:cstheme="minorHAnsi"/>
-          <w:sz w:val="24"/>
-          <w:szCs w:val="24"/>
-        </w:rPr>
-        <w:lastRenderedPageBreak/>
-        <w:t>calories in 100 grams of product</w:t>
+        <w:t xml:space="preserve"> Every even index of the array is the string and the name of the food. Every odd index is a number that is equal to the calories in 100 grams of product</w:t>
       </w:r>
       <w:r>
         <w:rPr>
@@ -7115,15 +7415,13 @@
               <w:spacing w:before="0" w:after="0"/>
               <w:rPr>
                 <w:rFonts w:ascii="Consolas" w:hAnsi="Consolas"/>
-                <w:noProof/>
-                <w:sz w:val="24"/>
-                <w:szCs w:val="24"/>
-              </w:rPr>
-            </w:pPr>
-            <w:r>
-              <w:rPr>
-                <w:rFonts w:ascii="Consolas" w:hAnsi="Consolas"/>
-                <w:noProof/>
+                <w:sz w:val="24"/>
+                <w:szCs w:val="24"/>
+              </w:rPr>
+            </w:pPr>
+            <w:r>
+              <w:rPr>
+                <w:rFonts w:ascii="Consolas" w:hAnsi="Consolas"/>
                 <w:sz w:val="24"/>
                 <w:szCs w:val="24"/>
               </w:rPr>
@@ -7142,7 +7440,6 @@
               <w:rPr>
                 <w:rFonts w:ascii="Consolas" w:hAnsi="Consolas"/>
                 <w:bCs/>
-                <w:noProof/>
                 <w:sz w:val="24"/>
                 <w:szCs w:val="24"/>
               </w:rPr>
@@ -7151,7 +7448,6 @@
               <w:rPr>
                 <w:rFonts w:ascii="Consolas" w:hAnsi="Consolas"/>
                 <w:bCs/>
-                <w:noProof/>
                 <w:sz w:val="24"/>
                 <w:szCs w:val="24"/>
               </w:rPr>
@@ -7170,15 +7466,13 @@
               <w:spacing w:before="0" w:after="0"/>
               <w:rPr>
                 <w:rFonts w:ascii="Consolas" w:hAnsi="Consolas"/>
-                <w:noProof/>
-                <w:sz w:val="24"/>
-                <w:szCs w:val="24"/>
-              </w:rPr>
-            </w:pPr>
-            <w:r>
-              <w:rPr>
-                <w:rFonts w:ascii="Consolas" w:hAnsi="Consolas"/>
-                <w:noProof/>
+                <w:sz w:val="24"/>
+                <w:szCs w:val="24"/>
+              </w:rPr>
+            </w:pPr>
+            <w:r>
+              <w:rPr>
+                <w:rFonts w:ascii="Consolas" w:hAnsi="Consolas"/>
                 <w:sz w:val="24"/>
                 <w:szCs w:val="24"/>
               </w:rPr>
@@ -7197,7 +7491,6 @@
               <w:rPr>
                 <w:rFonts w:ascii="Consolas" w:hAnsi="Consolas"/>
                 <w:bCs/>
-                <w:noProof/>
                 <w:sz w:val="24"/>
                 <w:szCs w:val="24"/>
               </w:rPr>
@@ -7206,7 +7499,6 @@
               <w:rPr>
                 <w:rFonts w:ascii="Consolas" w:hAnsi="Consolas"/>
                 <w:bCs/>
-                <w:noProof/>
                 <w:sz w:val="24"/>
                 <w:szCs w:val="24"/>
               </w:rPr>
@@ -7301,52 +7593,79 @@
           <w:szCs w:val="24"/>
           <w:lang w:val="en-US"/>
         </w:rPr>
+        <w:t xml:space="preserve">. Each string represents one order with different parts, separated by </w:t>
+      </w:r>
+      <w:r>
+        <w:rPr>
+          <w:sz w:val="24"/>
+          <w:szCs w:val="24"/>
+          <w:lang w:val="en-US"/>
+        </w:rPr>
+        <w:t xml:space="preserve">a single </w:t>
+      </w:r>
+      <w:r>
+        <w:rPr>
+          <w:sz w:val="24"/>
+          <w:szCs w:val="24"/>
+          <w:lang w:val="en-US"/>
+        </w:rPr>
+        <w:t xml:space="preserve">space </w:t>
+      </w:r>
+      <w:r>
+        <w:rPr>
+          <w:sz w:val="24"/>
+          <w:szCs w:val="24"/>
+          <w:lang w:val="en-US"/>
+        </w:rPr>
+        <w:t xml:space="preserve"> </w:t>
+      </w:r>
+      <w:r>
+        <w:rPr>
+          <w:rFonts w:ascii="Consolas" w:hAnsi="Consolas"/>
+          <w:b/>
+          <w:sz w:val="24"/>
+          <w:szCs w:val="24"/>
+          <w:lang w:val="en-US"/>
+        </w:rPr>
+        <w:t>'</w:t>
+      </w:r>
+      <w:r>
+        <w:rPr>
+          <w:rFonts w:ascii="Consolas" w:hAnsi="Consolas"/>
+          <w:b/>
+          <w:sz w:val="24"/>
+          <w:szCs w:val="24"/>
+          <w:lang w:val="en-US"/>
+        </w:rPr>
+        <w:t xml:space="preserve"> </w:t>
+      </w:r>
+      <w:r>
+        <w:rPr>
+          <w:rFonts w:ascii="Consolas" w:hAnsi="Consolas"/>
+          <w:b/>
+          <w:sz w:val="24"/>
+          <w:szCs w:val="24"/>
+          <w:lang w:val="en-US"/>
+        </w:rPr>
+        <w:t xml:space="preserve"> </w:t>
+      </w:r>
+      <w:r>
+        <w:rPr>
+          <w:rFonts w:ascii="Consolas" w:hAnsi="Consolas"/>
+          <w:b/>
+          <w:sz w:val="24"/>
+          <w:szCs w:val="24"/>
+          <w:lang w:val="en-US"/>
+        </w:rPr>
+        <w:t>'</w:t>
+      </w:r>
+      <w:r>
+        <w:rPr>
+          <w:sz w:val="24"/>
+          <w:szCs w:val="24"/>
+          <w:lang w:val="en-US"/>
+        </w:rPr>
         <w:t xml:space="preserve">. </w:t>
-      </w:r>
-      <w:r>
-        <w:rPr>
-          <w:sz w:val="24"/>
-          <w:szCs w:val="24"/>
-        </w:rPr>
-        <w:t xml:space="preserve">Each string represents one order with different parts, separated by comma and space </w:t>
-      </w:r>
-      <w:r>
-        <w:rPr>
-          <w:sz w:val="24"/>
-          <w:szCs w:val="24"/>
-          <w:lang w:val="en-US"/>
-        </w:rPr>
-        <w:t xml:space="preserve"> </w:t>
-      </w:r>
-      <w:r>
-        <w:rPr>
-          <w:sz w:val="24"/>
-          <w:szCs w:val="24"/>
-        </w:rPr>
-        <w:t xml:space="preserve">', </w:t>
-      </w:r>
-      <w:r>
-        <w:rPr>
-          <w:sz w:val="24"/>
-          <w:szCs w:val="24"/>
-          <w:lang w:val="en-US"/>
-        </w:rPr>
-        <w:t xml:space="preserve"> </w:t>
-      </w:r>
-      <w:r>
-        <w:rPr>
-          <w:sz w:val="24"/>
-          <w:szCs w:val="24"/>
-        </w:rPr>
-        <w:t>'.</w:t>
-      </w:r>
-      <w:r>
-        <w:rPr>
-          <w:sz w:val="24"/>
-          <w:szCs w:val="24"/>
-          <w:lang w:val="en-US"/>
-        </w:rPr>
-        <w:t xml:space="preserve"> </w:t>
       </w:r>
     </w:p>
     <w:p>
@@ -7987,6 +8306,7 @@
         <w:spacing w:before="60" w:after="60" w:line="240" w:lineRule="auto"/>
       </w:pPr>
       <w:r>
+        <w:lastRenderedPageBreak/>
         <w:t>Constrains</w:t>
       </w:r>
     </w:p>
@@ -8084,7 +8404,6 @@
           <w:szCs w:val="24"/>
           <w:lang w:val="en-US"/>
         </w:rPr>
-        <w:lastRenderedPageBreak/>
         <w:t xml:space="preserve">If the money inserted is enough, calculate the change of the order: </w:t>
       </w:r>
     </w:p>
@@ -8164,6 +8483,8 @@
         </w:rPr>
         <w:br/>
       </w:r>
+      <w:bookmarkStart w:id="0" w:name="_GoBack"/>
+      <w:bookmarkEnd w:id="0"/>
     </w:p>
     <w:p>
       <w:pPr>
@@ -8276,8 +8597,6 @@
         </w:rPr>
         <w:t>.</w:t>
       </w:r>
-      <w:bookmarkStart w:id="0" w:name="_GoBack"/>
-      <w:bookmarkEnd w:id="0"/>
     </w:p>
     <w:p>
       <w:pPr>
@@ -8322,16 +8641,12 @@
               <w:rPr>
                 <w:rFonts w:ascii="Consolas" w:hAnsi="Consolas"/>
                 <w:b/>
-                <w:sz w:val="24"/>
-                <w:szCs w:val="24"/>
               </w:rPr>
             </w:pPr>
             <w:r>
               <w:rPr>
                 <w:rFonts w:ascii="Consolas" w:hAnsi="Consolas"/>
                 <w:b/>
-                <w:sz w:val="24"/>
-                <w:szCs w:val="24"/>
               </w:rPr>
               <w:t>Input</w:t>
             </w:r>
@@ -8349,16 +8664,12 @@
               <w:rPr>
                 <w:rFonts w:ascii="Consolas" w:hAnsi="Consolas"/>
                 <w:b/>
-                <w:sz w:val="24"/>
-                <w:szCs w:val="24"/>
               </w:rPr>
             </w:pPr>
             <w:r>
               <w:rPr>
                 <w:rFonts w:ascii="Consolas" w:hAnsi="Consolas"/>
                 <w:b/>
-                <w:sz w:val="24"/>
-                <w:szCs w:val="24"/>
               </w:rPr>
               <w:t>Output</w:t>
             </w:r>
@@ -8376,15 +8687,11 @@
               <w:spacing w:before="60" w:after="60"/>
               <w:rPr>
                 <w:rFonts w:ascii="Consolas" w:hAnsi="Consolas"/>
-                <w:sz w:val="24"/>
-                <w:szCs w:val="24"/>
-              </w:rPr>
-            </w:pPr>
-            <w:r>
-              <w:rPr>
-                <w:rFonts w:ascii="Consolas" w:hAnsi="Consolas"/>
-                <w:sz w:val="24"/>
-                <w:szCs w:val="24"/>
+              </w:rPr>
+            </w:pPr>
+            <w:r>
+              <w:rPr>
+                <w:rFonts w:ascii="Consolas" w:hAnsi="Consolas"/>
               </w:rPr>
               <w:t>['1.00, coffee, caffeine, milk, 4', '0.40, tea, milk, 2',</w:t>
             </w:r>
@@ -8394,15 +8701,11 @@
               <w:spacing w:before="60" w:after="60"/>
               <w:rPr>
                 <w:rFonts w:ascii="Consolas" w:hAnsi="Consolas"/>
-                <w:sz w:val="24"/>
-                <w:szCs w:val="24"/>
-              </w:rPr>
-            </w:pPr>
-            <w:r>
-              <w:rPr>
-                <w:rFonts w:ascii="Consolas" w:hAnsi="Consolas"/>
-                <w:sz w:val="24"/>
-                <w:szCs w:val="24"/>
+              </w:rPr>
+            </w:pPr>
+            <w:r>
+              <w:rPr>
+                <w:rFonts w:ascii="Consolas" w:hAnsi="Consolas"/>
               </w:rPr>
               <w:t>'1.00, coffee, decaf, 0']</w:t>
             </w:r>
@@ -8418,15 +8721,11 @@
               <w:spacing w:before="60" w:after="60"/>
               <w:rPr>
                 <w:rFonts w:ascii="Consolas" w:hAnsi="Consolas"/>
-                <w:sz w:val="24"/>
-                <w:szCs w:val="24"/>
-              </w:rPr>
-            </w:pPr>
-            <w:r>
-              <w:rPr>
-                <w:rFonts w:ascii="Consolas" w:hAnsi="Consolas"/>
-                <w:sz w:val="24"/>
-                <w:szCs w:val="24"/>
+              </w:rPr>
+            </w:pPr>
+            <w:r>
+              <w:rPr>
+                <w:rFonts w:ascii="Consolas" w:hAnsi="Consolas"/>
               </w:rPr>
               <w:t>You ordered coffee. Price: 1.00$ Change: 0.00$</w:t>
             </w:r>
@@ -8436,15 +8735,11 @@
               <w:spacing w:before="60" w:after="60"/>
               <w:rPr>
                 <w:rFonts w:ascii="Consolas" w:hAnsi="Consolas"/>
-                <w:sz w:val="24"/>
-                <w:szCs w:val="24"/>
-              </w:rPr>
-            </w:pPr>
-            <w:r>
-              <w:rPr>
-                <w:rFonts w:ascii="Consolas" w:hAnsi="Consolas"/>
-                <w:sz w:val="24"/>
-                <w:szCs w:val="24"/>
+              </w:rPr>
+            </w:pPr>
+            <w:r>
+              <w:rPr>
+                <w:rFonts w:ascii="Consolas" w:hAnsi="Consolas"/>
               </w:rPr>
               <w:t>Not enough money for tea. Need 0.60$ more.</w:t>
             </w:r>
@@ -8454,15 +8749,11 @@
               <w:spacing w:before="60" w:after="60"/>
               <w:rPr>
                 <w:rFonts w:ascii="Consolas" w:hAnsi="Consolas"/>
-                <w:sz w:val="24"/>
-                <w:szCs w:val="24"/>
-              </w:rPr>
-            </w:pPr>
-            <w:r>
-              <w:rPr>
-                <w:rFonts w:ascii="Consolas" w:hAnsi="Consolas"/>
-                <w:sz w:val="24"/>
-                <w:szCs w:val="24"/>
+              </w:rPr>
+            </w:pPr>
+            <w:r>
+              <w:rPr>
+                <w:rFonts w:ascii="Consolas" w:hAnsi="Consolas"/>
               </w:rPr>
               <w:t>You ordered coffee. Price: 0.90$ Change: 0.10$</w:t>
             </w:r>
@@ -8472,15 +8763,11 @@
               <w:spacing w:before="60" w:after="60"/>
               <w:rPr>
                 <w:rFonts w:ascii="Consolas" w:hAnsi="Consolas"/>
-                <w:sz w:val="24"/>
-                <w:szCs w:val="24"/>
-              </w:rPr>
-            </w:pPr>
-            <w:r>
-              <w:rPr>
-                <w:rFonts w:ascii="Consolas" w:hAnsi="Consolas"/>
-                <w:sz w:val="24"/>
-                <w:szCs w:val="24"/>
+              </w:rPr>
+            </w:pPr>
+            <w:r>
+              <w:rPr>
+                <w:rFonts w:ascii="Consolas" w:hAnsi="Consolas"/>
               </w:rPr>
               <w:t>Income Report: 1.90$</w:t>
             </w:r>
@@ -8501,16 +8788,12 @@
               <w:rPr>
                 <w:rFonts w:ascii="Consolas" w:hAnsi="Consolas"/>
                 <w:b/>
-                <w:sz w:val="24"/>
-                <w:szCs w:val="24"/>
               </w:rPr>
             </w:pPr>
             <w:r>
               <w:rPr>
                 <w:rFonts w:ascii="Consolas" w:hAnsi="Consolas"/>
                 <w:b/>
-                <w:sz w:val="24"/>
-                <w:szCs w:val="24"/>
               </w:rPr>
               <w:t>Comments</w:t>
             </w:r>
@@ -8529,15 +8812,11 @@
               <w:spacing w:before="60" w:after="60"/>
               <w:rPr>
                 <w:rFonts w:ascii="Consolas" w:hAnsi="Consolas"/>
-                <w:sz w:val="24"/>
-                <w:szCs w:val="24"/>
-              </w:rPr>
-            </w:pPr>
-            <w:r>
-              <w:rPr>
-                <w:rFonts w:ascii="Consolas" w:hAnsi="Consolas"/>
-                <w:sz w:val="24"/>
-                <w:szCs w:val="24"/>
+              </w:rPr>
+            </w:pPr>
+            <w:r>
+              <w:rPr>
+                <w:rFonts w:ascii="Consolas" w:hAnsi="Consolas"/>
               </w:rPr>
               <w:t>The first order is coffee with caffeine, milk and sugar. The price of the drink is 0.80$, we calculate the milk, 10% of the price, rounded to the first decimal point - 0.1$, and we add the sugar =&gt; 0.80 + 0.10 + 0.10 = 1.00.</w:t>
             </w:r>
@@ -8547,15 +8826,11 @@
               <w:spacing w:before="60" w:after="60"/>
               <w:rPr>
                 <w:rFonts w:ascii="Consolas" w:hAnsi="Consolas"/>
-                <w:sz w:val="24"/>
-                <w:szCs w:val="24"/>
-              </w:rPr>
-            </w:pPr>
-            <w:r>
-              <w:rPr>
-                <w:rFonts w:ascii="Consolas" w:hAnsi="Consolas"/>
-                <w:sz w:val="24"/>
-                <w:szCs w:val="24"/>
+              </w:rPr>
+            </w:pPr>
+            <w:r>
+              <w:rPr>
+                <w:rFonts w:ascii="Consolas" w:hAnsi="Consolas"/>
               </w:rPr>
               <w:t>The second order is tea with milk and sugar (0.80 + 0.10 + 0.10 = 1.00), but the money inserted is not enough.</w:t>
             </w:r>
@@ -8565,15 +8840,11 @@
               <w:spacing w:before="60" w:after="60"/>
               <w:rPr>
                 <w:rFonts w:ascii="Consolas" w:hAnsi="Consolas"/>
-                <w:sz w:val="24"/>
-                <w:szCs w:val="24"/>
-              </w:rPr>
-            </w:pPr>
-            <w:r>
-              <w:rPr>
-                <w:rFonts w:ascii="Consolas" w:hAnsi="Consolas"/>
-                <w:sz w:val="24"/>
-                <w:szCs w:val="24"/>
+              </w:rPr>
+            </w:pPr>
+            <w:r>
+              <w:rPr>
+                <w:rFonts w:ascii="Consolas" w:hAnsi="Consolas"/>
               </w:rPr>
               <w:t>Next, we receive order for coffee decaf with no milk and 0 sugar =&gt; 0.90$. The change is 0.10$.</w:t>
             </w:r>
@@ -8583,15 +8854,11 @@
               <w:spacing w:before="60" w:after="60"/>
               <w:rPr>
                 <w:rFonts w:ascii="Consolas" w:hAnsi="Consolas"/>
-                <w:sz w:val="24"/>
-                <w:szCs w:val="24"/>
-              </w:rPr>
-            </w:pPr>
-            <w:r>
-              <w:rPr>
-                <w:rFonts w:ascii="Consolas" w:hAnsi="Consolas"/>
-                <w:sz w:val="24"/>
-                <w:szCs w:val="24"/>
+              </w:rPr>
+            </w:pPr>
+            <w:r>
+              <w:rPr>
+                <w:rFonts w:ascii="Consolas" w:hAnsi="Consolas"/>
               </w:rPr>
               <w:t>Total income = 1.90</w:t>
             </w:r>
@@ -8610,16 +8877,12 @@
               <w:jc w:val="center"/>
               <w:rPr>
                 <w:rFonts w:ascii="Consolas" w:hAnsi="Consolas"/>
-                <w:sz w:val="24"/>
-                <w:szCs w:val="24"/>
               </w:rPr>
             </w:pPr>
             <w:r>
               <w:rPr>
                 <w:rFonts w:ascii="Consolas" w:hAnsi="Consolas"/>
                 <w:b/>
-                <w:sz w:val="24"/>
-                <w:szCs w:val="24"/>
               </w:rPr>
               <w:t>Input</w:t>
             </w:r>
@@ -8636,16 +8899,12 @@
               <w:jc w:val="center"/>
               <w:rPr>
                 <w:rFonts w:ascii="Consolas" w:hAnsi="Consolas"/>
-                <w:sz w:val="24"/>
-                <w:szCs w:val="24"/>
               </w:rPr>
             </w:pPr>
             <w:r>
               <w:rPr>
                 <w:rFonts w:ascii="Consolas" w:hAnsi="Consolas"/>
                 <w:b/>
-                <w:sz w:val="24"/>
-                <w:szCs w:val="24"/>
               </w:rPr>
               <w:t>Output</w:t>
             </w:r>
@@ -8663,15 +8922,11 @@
               <w:spacing w:before="60" w:after="60"/>
               <w:rPr>
                 <w:rFonts w:ascii="Consolas" w:hAnsi="Consolas"/>
-                <w:sz w:val="24"/>
-                <w:szCs w:val="24"/>
-              </w:rPr>
-            </w:pPr>
-            <w:r>
-              <w:rPr>
-                <w:rFonts w:ascii="Consolas" w:hAnsi="Consolas"/>
-                <w:sz w:val="24"/>
-                <w:szCs w:val="24"/>
+              </w:rPr>
+            </w:pPr>
+            <w:r>
+              <w:rPr>
+                <w:rFonts w:ascii="Consolas" w:hAnsi="Consolas"/>
               </w:rPr>
               <w:t>['8.00, coffee, decaf, 4',</w:t>
             </w:r>
@@ -8681,15 +8936,11 @@
               <w:spacing w:before="60" w:after="60"/>
               <w:rPr>
                 <w:rFonts w:ascii="Consolas" w:hAnsi="Consolas"/>
-                <w:sz w:val="24"/>
-                <w:szCs w:val="24"/>
-              </w:rPr>
-            </w:pPr>
-            <w:r>
-              <w:rPr>
-                <w:rFonts w:ascii="Consolas" w:hAnsi="Consolas"/>
-                <w:sz w:val="24"/>
-                <w:szCs w:val="24"/>
+              </w:rPr>
+            </w:pPr>
+            <w:r>
+              <w:rPr>
+                <w:rFonts w:ascii="Consolas" w:hAnsi="Consolas"/>
               </w:rPr>
               <w:t>'1.00, tea, 2']</w:t>
             </w:r>
@@ -8705,15 +8956,11 @@
               <w:spacing w:before="60" w:after="60"/>
               <w:rPr>
                 <w:rFonts w:ascii="Consolas" w:hAnsi="Consolas"/>
-                <w:sz w:val="24"/>
-                <w:szCs w:val="24"/>
-              </w:rPr>
-            </w:pPr>
-            <w:r>
-              <w:rPr>
-                <w:rFonts w:ascii="Consolas" w:hAnsi="Consolas"/>
-                <w:sz w:val="24"/>
-                <w:szCs w:val="24"/>
+              </w:rPr>
+            </w:pPr>
+            <w:r>
+              <w:rPr>
+                <w:rFonts w:ascii="Consolas" w:hAnsi="Consolas"/>
               </w:rPr>
               <w:t>You ordered coffee. Price: 1.00$ Change: 7.00$</w:t>
             </w:r>
@@ -8723,15 +8970,11 @@
               <w:spacing w:before="60" w:after="60"/>
               <w:rPr>
                 <w:rFonts w:ascii="Consolas" w:hAnsi="Consolas"/>
-                <w:sz w:val="24"/>
-                <w:szCs w:val="24"/>
-              </w:rPr>
-            </w:pPr>
-            <w:r>
-              <w:rPr>
-                <w:rFonts w:ascii="Consolas" w:hAnsi="Consolas"/>
-                <w:sz w:val="24"/>
-                <w:szCs w:val="24"/>
+              </w:rPr>
+            </w:pPr>
+            <w:r>
+              <w:rPr>
+                <w:rFonts w:ascii="Consolas" w:hAnsi="Consolas"/>
               </w:rPr>
               <w:t>You ordered tea. Price: 0.90$ Change: 0.10$</w:t>
             </w:r>
@@ -8741,15 +8984,11 @@
               <w:spacing w:before="60" w:after="60"/>
               <w:rPr>
                 <w:rFonts w:ascii="Consolas" w:hAnsi="Consolas"/>
-                <w:sz w:val="24"/>
-                <w:szCs w:val="24"/>
-              </w:rPr>
-            </w:pPr>
-            <w:r>
-              <w:rPr>
-                <w:rFonts w:ascii="Consolas" w:hAnsi="Consolas"/>
-                <w:sz w:val="24"/>
-                <w:szCs w:val="24"/>
+              </w:rPr>
+            </w:pPr>
+            <w:r>
+              <w:rPr>
+                <w:rFonts w:ascii="Consolas" w:hAnsi="Consolas"/>
               </w:rPr>
               <w:t>Income Report: 1.90$</w:t>
             </w:r>
@@ -9002,7 +9241,7 @@
         </mc:Choice>
         <mc:Fallback>
           <w:pict>
-            <v:line w14:anchorId="451C4A01" id="Straight Connector 20" o:spid="_x0000_s1026" style="position:absolute;flip:y;z-index:251660288;visibility:visible;mso-wrap-style:square;mso-width-percent:0;mso-height-percent:0;mso-wrap-distance-left:9pt;mso-wrap-distance-top:-3e-5mm;mso-wrap-distance-right:9pt;mso-wrap-distance-bottom:-3e-5mm;mso-position-horizontal:absolute;mso-position-horizontal-relative:text;mso-position-vertical:absolute;mso-position-vertical-relative:text;mso-width-percent:0;mso-height-percent:0;mso-width-relative:page;mso-height-relative:page" from="-.1pt,5.2pt" to="520.7pt,5.2pt" o:gfxdata="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" strokecolor="#f37123" strokeweight="1pt">
+            <v:line w14:anchorId="494B7B1A" id="Straight Connector 20" o:spid="_x0000_s1026" style="position:absolute;flip:y;z-index:251660288;visibility:visible;mso-wrap-style:square;mso-width-percent:0;mso-height-percent:0;mso-wrap-distance-left:9pt;mso-wrap-distance-top:-3e-5mm;mso-wrap-distance-right:9pt;mso-wrap-distance-bottom:-3e-5mm;mso-position-horizontal:absolute;mso-position-horizontal-relative:text;mso-position-vertical:absolute;mso-position-vertical-relative:text;mso-width-percent:0;mso-height-percent:0;mso-width-relative:page;mso-height-relative:page" from="-.1pt,5.2pt" to="520.7pt,5.2pt" o:gfxdata="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" strokecolor="#f37123" strokeweight="1pt">
               <v:stroke endcap="round"/>
               <o:lock v:ext="edit" shapetype="f"/>
             </v:line>
@@ -9573,7 +9812,7 @@
                                 <wp:extent cx="171450" cy="205105"/>
                                 <wp:effectExtent l="0" t="0" r="0" b="4445"/>
                                 <wp:docPr id="14" name="Picture 14">
-                                  <a:hlinkClick xmlns:a="http://schemas.openxmlformats.org/drawingml/2006/main" r:id="rId1"/>
+                                  <a:hlinkClick xmlns:a="http://schemas.openxmlformats.org/drawingml/2006/main" r:id="rId4"/>
                                 </wp:docPr>
                                 <wp:cNvGraphicFramePr>
                                   <a:graphicFrameLocks xmlns:a="http://schemas.openxmlformats.org/drawingml/2006/main" noChangeAspect="1"/>
@@ -10256,7 +10495,7 @@
                           <wp:extent cx="171450" cy="205105"/>
                           <wp:effectExtent l="0" t="0" r="0" b="4445"/>
                           <wp:docPr id="14" name="Picture 14">
-                            <a:hlinkClick xmlns:a="http://schemas.openxmlformats.org/drawingml/2006/main" r:id="rId1"/>
+                            <a:hlinkClick xmlns:a="http://schemas.openxmlformats.org/drawingml/2006/main" r:id="rId25"/>
                           </wp:docPr>
                           <wp:cNvGraphicFramePr>
                             <a:graphicFrameLocks xmlns:a="http://schemas.openxmlformats.org/drawingml/2006/main" noChangeAspect="1"/>
@@ -10266,7 +10505,7 @@
                               <pic:pic xmlns:pic="http://schemas.openxmlformats.org/drawingml/2006/picture">
                                 <pic:nvPicPr>
                                   <pic:cNvPr id="0" name="Picture 14">
-                                    <a:hlinkClick r:id="rId1"/>
+                                    <a:hlinkClick r:id="rId25"/>
                                   </pic:cNvPr>
                                   <pic:cNvPicPr>
                                     <a:picLocks noChangeAspect="1" noChangeArrowheads="1"/>
@@ -13016,6 +13255,119 @@
     </w:lvl>
   </w:abstractNum>
   <w:abstractNum w:abstractNumId="21" w15:restartNumberingAfterBreak="0">
+    <w:nsid w:val="623A1A65"/>
+    <w:multiLevelType w:val="hybridMultilevel"/>
+    <w:tmpl w:val="77B4BAF0"/>
+    <w:lvl w:ilvl="0" w:tplc="04090001">
+      <w:start w:val="1"/>
+      <w:numFmt w:val="bullet"/>
+      <w:lvlText w:val=""/>
+      <w:lvlJc w:val="left"/>
+      <w:pPr>
+        <w:ind w:left="720" w:hanging="360"/>
+      </w:pPr>
+      <w:rPr>
+        <w:rFonts w:ascii="Symbol" w:hAnsi="Symbol" w:hint="default"/>
+      </w:rPr>
+    </w:lvl>
+    <w:lvl w:ilvl="1" w:tplc="04090003" w:tentative="1">
+      <w:start w:val="1"/>
+      <w:numFmt w:val="bullet"/>
+      <w:lvlText w:val="o"/>
+      <w:lvlJc w:val="left"/>
+      <w:pPr>
+        <w:ind w:left="1440" w:hanging="360"/>
+      </w:pPr>
+      <w:rPr>
+        <w:rFonts w:ascii="Courier New" w:hAnsi="Courier New" w:cs="Courier New" w:hint="default"/>
+      </w:rPr>
+    </w:lvl>
+    <w:lvl w:ilvl="2" w:tplc="04090005" w:tentative="1">
+      <w:start w:val="1"/>
+      <w:numFmt w:val="bullet"/>
+      <w:lvlText w:val=""/>
+      <w:lvlJc w:val="left"/>
+      <w:pPr>
+        <w:ind w:left="2160" w:hanging="360"/>
+      </w:pPr>
+      <w:rPr>
+        <w:rFonts w:ascii="Wingdings" w:hAnsi="Wingdings" w:hint="default"/>
+      </w:rPr>
+    </w:lvl>
+    <w:lvl w:ilvl="3" w:tplc="04090001" w:tentative="1">
+      <w:start w:val="1"/>
+      <w:numFmt w:val="bullet"/>
+      <w:lvlText w:val=""/>
+      <w:lvlJc w:val="left"/>
+      <w:pPr>
+        <w:ind w:left="2880" w:hanging="360"/>
+      </w:pPr>
+      <w:rPr>
+        <w:rFonts w:ascii="Symbol" w:hAnsi="Symbol" w:hint="default"/>
+      </w:rPr>
+    </w:lvl>
+    <w:lvl w:ilvl="4" w:tplc="04090003" w:tentative="1">
+      <w:start w:val="1"/>
+      <w:numFmt w:val="bullet"/>
+      <w:lvlText w:val="o"/>
+      <w:lvlJc w:val="left"/>
+      <w:pPr>
+        <w:ind w:left="3600" w:hanging="360"/>
+      </w:pPr>
+      <w:rPr>
+        <w:rFonts w:ascii="Courier New" w:hAnsi="Courier New" w:cs="Courier New" w:hint="default"/>
+      </w:rPr>
+    </w:lvl>
+    <w:lvl w:ilvl="5" w:tplc="04090005" w:tentative="1">
+      <w:start w:val="1"/>
+      <w:numFmt w:val="bullet"/>
+      <w:lvlText w:val=""/>
+      <w:lvlJc w:val="left"/>
+      <w:pPr>
+        <w:ind w:left="4320" w:hanging="360"/>
+      </w:pPr>
+      <w:rPr>
+        <w:rFonts w:ascii="Wingdings" w:hAnsi="Wingdings" w:hint="default"/>
+      </w:rPr>
+    </w:lvl>
+    <w:lvl w:ilvl="6" w:tplc="04090001" w:tentative="1">
+      <w:start w:val="1"/>
+      <w:numFmt w:val="bullet"/>
+      <w:lvlText w:val=""/>
+      <w:lvlJc w:val="left"/>
+      <w:pPr>
+        <w:ind w:left="5040" w:hanging="360"/>
+      </w:pPr>
+      <w:rPr>
+        <w:rFonts w:ascii="Symbol" w:hAnsi="Symbol" w:hint="default"/>
+      </w:rPr>
+    </w:lvl>
+    <w:lvl w:ilvl="7" w:tplc="04090003" w:tentative="1">
+      <w:start w:val="1"/>
+      <w:numFmt w:val="bullet"/>
+      <w:lvlText w:val="o"/>
+      <w:lvlJc w:val="left"/>
+      <w:pPr>
+        <w:ind w:left="5760" w:hanging="360"/>
+      </w:pPr>
+      <w:rPr>
+        <w:rFonts w:ascii="Courier New" w:hAnsi="Courier New" w:cs="Courier New" w:hint="default"/>
+      </w:rPr>
+    </w:lvl>
+    <w:lvl w:ilvl="8" w:tplc="04090005" w:tentative="1">
+      <w:start w:val="1"/>
+      <w:numFmt w:val="bullet"/>
+      <w:lvlText w:val=""/>
+      <w:lvlJc w:val="left"/>
+      <w:pPr>
+        <w:ind w:left="6480" w:hanging="360"/>
+      </w:pPr>
+      <w:rPr>
+        <w:rFonts w:ascii="Wingdings" w:hAnsi="Wingdings" w:hint="default"/>
+      </w:rPr>
+    </w:lvl>
+  </w:abstractNum>
+  <w:abstractNum w:abstractNumId="22" w15:restartNumberingAfterBreak="0">
     <w:nsid w:val="673E09DF"/>
     <w:multiLevelType w:val="hybridMultilevel"/>
     <w:tmpl w:val="A97ECBB8"/>
@@ -13128,7 +13480,7 @@
       </w:rPr>
     </w:lvl>
   </w:abstractNum>
-  <w:abstractNum w:abstractNumId="22" w15:restartNumberingAfterBreak="0">
+  <w:abstractNum w:abstractNumId="23" w15:restartNumberingAfterBreak="0">
     <w:nsid w:val="6E950A99"/>
     <w:multiLevelType w:val="hybridMultilevel"/>
     <w:tmpl w:val="92FE8CFC"/>
@@ -13214,7 +13566,7 @@
       </w:pPr>
     </w:lvl>
   </w:abstractNum>
-  <w:abstractNum w:abstractNumId="23" w15:restartNumberingAfterBreak="0">
+  <w:abstractNum w:abstractNumId="24" w15:restartNumberingAfterBreak="0">
     <w:nsid w:val="6FAE3142"/>
     <w:multiLevelType w:val="hybridMultilevel"/>
     <w:tmpl w:val="5E4611A0"/>
@@ -13303,7 +13655,7 @@
       </w:pPr>
     </w:lvl>
   </w:abstractNum>
-  <w:abstractNum w:abstractNumId="24" w15:restartNumberingAfterBreak="0">
+  <w:abstractNum w:abstractNumId="25" w15:restartNumberingAfterBreak="0">
     <w:nsid w:val="70A370B7"/>
     <w:multiLevelType w:val="hybridMultilevel"/>
     <w:tmpl w:val="C5781DA8"/>
@@ -13416,7 +13768,7 @@
       </w:rPr>
     </w:lvl>
   </w:abstractNum>
-  <w:abstractNum w:abstractNumId="25" w15:restartNumberingAfterBreak="0">
+  <w:abstractNum w:abstractNumId="26" w15:restartNumberingAfterBreak="0">
     <w:nsid w:val="7264424E"/>
     <w:multiLevelType w:val="hybridMultilevel"/>
     <w:tmpl w:val="B86A371A"/>
@@ -13505,7 +13857,7 @@
       </w:pPr>
     </w:lvl>
   </w:abstractNum>
-  <w:abstractNum w:abstractNumId="26" w15:restartNumberingAfterBreak="0">
+  <w:abstractNum w:abstractNumId="27" w15:restartNumberingAfterBreak="0">
     <w:nsid w:val="72BC5991"/>
     <w:multiLevelType w:val="hybridMultilevel"/>
     <w:tmpl w:val="C40EE52C"/>
@@ -13618,7 +13970,120 @@
       </w:rPr>
     </w:lvl>
   </w:abstractNum>
-  <w:abstractNum w:abstractNumId="27" w15:restartNumberingAfterBreak="0">
+  <w:abstractNum w:abstractNumId="28" w15:restartNumberingAfterBreak="0">
+    <w:nsid w:val="76B003A1"/>
+    <w:multiLevelType w:val="hybridMultilevel"/>
+    <w:tmpl w:val="D60E5D78"/>
+    <w:lvl w:ilvl="0" w:tplc="04090001">
+      <w:start w:val="1"/>
+      <w:numFmt w:val="bullet"/>
+      <w:lvlText w:val=""/>
+      <w:lvlJc w:val="left"/>
+      <w:pPr>
+        <w:ind w:left="770" w:hanging="360"/>
+      </w:pPr>
+      <w:rPr>
+        <w:rFonts w:ascii="Symbol" w:hAnsi="Symbol" w:hint="default"/>
+      </w:rPr>
+    </w:lvl>
+    <w:lvl w:ilvl="1" w:tplc="04090003" w:tentative="1">
+      <w:start w:val="1"/>
+      <w:numFmt w:val="bullet"/>
+      <w:lvlText w:val="o"/>
+      <w:lvlJc w:val="left"/>
+      <w:pPr>
+        <w:ind w:left="1490" w:hanging="360"/>
+      </w:pPr>
+      <w:rPr>
+        <w:rFonts w:ascii="Courier New" w:hAnsi="Courier New" w:cs="Courier New" w:hint="default"/>
+      </w:rPr>
+    </w:lvl>
+    <w:lvl w:ilvl="2" w:tplc="04090005" w:tentative="1">
+      <w:start w:val="1"/>
+      <w:numFmt w:val="bullet"/>
+      <w:lvlText w:val=""/>
+      <w:lvlJc w:val="left"/>
+      <w:pPr>
+        <w:ind w:left="2210" w:hanging="360"/>
+      </w:pPr>
+      <w:rPr>
+        <w:rFonts w:ascii="Wingdings" w:hAnsi="Wingdings" w:hint="default"/>
+      </w:rPr>
+    </w:lvl>
+    <w:lvl w:ilvl="3" w:tplc="04090001" w:tentative="1">
+      <w:start w:val="1"/>
+      <w:numFmt w:val="bullet"/>
+      <w:lvlText w:val=""/>
+      <w:lvlJc w:val="left"/>
+      <w:pPr>
+        <w:ind w:left="2930" w:hanging="360"/>
+      </w:pPr>
+      <w:rPr>
+        <w:rFonts w:ascii="Symbol" w:hAnsi="Symbol" w:hint="default"/>
+      </w:rPr>
+    </w:lvl>
+    <w:lvl w:ilvl="4" w:tplc="04090003" w:tentative="1">
+      <w:start w:val="1"/>
+      <w:numFmt w:val="bullet"/>
+      <w:lvlText w:val="o"/>
+      <w:lvlJc w:val="left"/>
+      <w:pPr>
+        <w:ind w:left="3650" w:hanging="360"/>
+      </w:pPr>
+      <w:rPr>
+        <w:rFonts w:ascii="Courier New" w:hAnsi="Courier New" w:cs="Courier New" w:hint="default"/>
+      </w:rPr>
+    </w:lvl>
+    <w:lvl w:ilvl="5" w:tplc="04090005" w:tentative="1">
+      <w:start w:val="1"/>
+      <w:numFmt w:val="bullet"/>
+      <w:lvlText w:val=""/>
+      <w:lvlJc w:val="left"/>
+      <w:pPr>
+        <w:ind w:left="4370" w:hanging="360"/>
+      </w:pPr>
+      <w:rPr>
+        <w:rFonts w:ascii="Wingdings" w:hAnsi="Wingdings" w:hint="default"/>
+      </w:rPr>
+    </w:lvl>
+    <w:lvl w:ilvl="6" w:tplc="04090001" w:tentative="1">
+      <w:start w:val="1"/>
+      <w:numFmt w:val="bullet"/>
+      <w:lvlText w:val=""/>
+      <w:lvlJc w:val="left"/>
+      <w:pPr>
+        <w:ind w:left="5090" w:hanging="360"/>
+      </w:pPr>
+      <w:rPr>
+        <w:rFonts w:ascii="Symbol" w:hAnsi="Symbol" w:hint="default"/>
+      </w:rPr>
+    </w:lvl>
+    <w:lvl w:ilvl="7" w:tplc="04090003" w:tentative="1">
+      <w:start w:val="1"/>
+      <w:numFmt w:val="bullet"/>
+      <w:lvlText w:val="o"/>
+      <w:lvlJc w:val="left"/>
+      <w:pPr>
+        <w:ind w:left="5810" w:hanging="360"/>
+      </w:pPr>
+      <w:rPr>
+        <w:rFonts w:ascii="Courier New" w:hAnsi="Courier New" w:cs="Courier New" w:hint="default"/>
+      </w:rPr>
+    </w:lvl>
+    <w:lvl w:ilvl="8" w:tplc="04090005" w:tentative="1">
+      <w:start w:val="1"/>
+      <w:numFmt w:val="bullet"/>
+      <w:lvlText w:val=""/>
+      <w:lvlJc w:val="left"/>
+      <w:pPr>
+        <w:ind w:left="6530" w:hanging="360"/>
+      </w:pPr>
+      <w:rPr>
+        <w:rFonts w:ascii="Wingdings" w:hAnsi="Wingdings" w:hint="default"/>
+      </w:rPr>
+    </w:lvl>
+  </w:abstractNum>
+  <w:abstractNum w:abstractNumId="29" w15:restartNumberingAfterBreak="0">
     <w:nsid w:val="7A6A0E28"/>
     <w:multiLevelType w:val="hybridMultilevel"/>
     <w:tmpl w:val="92180A1C"/>
@@ -13731,7 +14196,7 @@
       </w:rPr>
     </w:lvl>
   </w:abstractNum>
-  <w:abstractNum w:abstractNumId="28" w15:restartNumberingAfterBreak="0">
+  <w:abstractNum w:abstractNumId="30" w15:restartNumberingAfterBreak="0">
     <w:nsid w:val="7DCB3389"/>
     <w:multiLevelType w:val="hybridMultilevel"/>
     <w:tmpl w:val="7BBEA902"/>
@@ -13863,7 +14328,7 @@
     <w:abstractNumId w:val="1"/>
   </w:num>
   <w:num w:numId="7">
-    <w:abstractNumId w:val="22"/>
+    <w:abstractNumId w:val="23"/>
   </w:num>
   <w:num w:numId="8">
     <w:abstractNumId w:val="10"/>
@@ -13908,7 +14373,7 @@
     <w:abstractNumId w:val="2"/>
   </w:num>
   <w:num w:numId="13">
-    <w:abstractNumId w:val="24"/>
+    <w:abstractNumId w:val="25"/>
   </w:num>
   <w:num w:numId="14">
     <w:abstractNumId w:val="2"/>
@@ -13917,7 +14382,7 @@
     <w:abstractNumId w:val="20"/>
   </w:num>
   <w:num w:numId="16">
-    <w:abstractNumId w:val="24"/>
+    <w:abstractNumId w:val="25"/>
   </w:num>
   <w:num w:numId="17">
     <w:abstractNumId w:val="13"/>
@@ -13926,10 +14391,10 @@
     <w:abstractNumId w:val="8"/>
   </w:num>
   <w:num w:numId="19">
-    <w:abstractNumId w:val="21"/>
+    <w:abstractNumId w:val="22"/>
   </w:num>
   <w:num w:numId="20">
-    <w:abstractNumId w:val="23"/>
+    <w:abstractNumId w:val="24"/>
   </w:num>
   <w:num w:numId="21">
     <w:abstractNumId w:val="17"/>
@@ -13947,10 +14412,10 @@
     <w:abstractNumId w:val="11"/>
   </w:num>
   <w:num w:numId="26">
-    <w:abstractNumId w:val="26"/>
+    <w:abstractNumId w:val="27"/>
   </w:num>
   <w:num w:numId="27">
-    <w:abstractNumId w:val="27"/>
+    <w:abstractNumId w:val="29"/>
   </w:num>
   <w:num w:numId="28">
     <w:abstractNumId w:val="18"/>
@@ -13962,13 +14427,19 @@
     <w:abstractNumId w:val="19"/>
   </w:num>
   <w:num w:numId="31">
-    <w:abstractNumId w:val="28"/>
+    <w:abstractNumId w:val="30"/>
   </w:num>
   <w:num w:numId="32">
-    <w:abstractNumId w:val="25"/>
+    <w:abstractNumId w:val="26"/>
   </w:num>
   <w:num w:numId="33">
     <w:abstractNumId w:val="9"/>
+  </w:num>
+  <w:num w:numId="34">
+    <w:abstractNumId w:val="28"/>
+  </w:num>
+  <w:num w:numId="35">
+    <w:abstractNumId w:val="21"/>
   </w:num>
 </w:numbering>
 </file>
@@ -14366,7 +14837,7 @@
   <w:style w:type="paragraph" w:default="1" w:styleId="Normal">
     <w:name w:val="Normal"/>
     <w:qFormat/>
-    <w:rsid w:val="00007C59"/>
+    <w:rsid w:val="0053582A"/>
     <w:pPr>
       <w:spacing w:before="80" w:after="120" w:line="276" w:lineRule="auto"/>
     </w:pPr>
@@ -14381,7 +14852,7 @@
     <w:link w:val="Heading1Char"/>
     <w:uiPriority w:val="9"/>
     <w:qFormat/>
-    <w:rsid w:val="00007C59"/>
+    <w:rsid w:val="0053582A"/>
     <w:pPr>
       <w:keepNext/>
       <w:keepLines/>
@@ -14403,7 +14874,7 @@
     <w:link w:val="Heading2Char"/>
     <w:uiPriority w:val="9"/>
     <w:qFormat/>
-    <w:rsid w:val="00007C59"/>
+    <w:rsid w:val="0053582A"/>
     <w:pPr>
       <w:keepNext/>
       <w:keepLines/>
@@ -14431,7 +14902,7 @@
     <w:uiPriority w:val="9"/>
     <w:unhideWhenUsed/>
     <w:qFormat/>
-    <w:rsid w:val="00007C59"/>
+    <w:rsid w:val="0053582A"/>
     <w:pPr>
       <w:keepNext/>
       <w:keepLines/>
@@ -14454,7 +14925,7 @@
     <w:uiPriority w:val="9"/>
     <w:unhideWhenUsed/>
     <w:qFormat/>
-    <w:rsid w:val="00007C59"/>
+    <w:rsid w:val="0053582A"/>
     <w:pPr>
       <w:keepNext/>
       <w:keepLines/>
@@ -14478,7 +14949,7 @@
     <w:semiHidden/>
     <w:unhideWhenUsed/>
     <w:qFormat/>
-    <w:rsid w:val="00007C59"/>
+    <w:rsid w:val="0053582A"/>
     <w:pPr>
       <w:keepNext/>
       <w:keepLines/>
@@ -14523,7 +14994,7 @@
     <w:basedOn w:val="DefaultParagraphFont"/>
     <w:link w:val="Heading1"/>
     <w:uiPriority w:val="9"/>
-    <w:rsid w:val="00007C59"/>
+    <w:rsid w:val="0053582A"/>
     <w:rPr>
       <w:rFonts w:eastAsiaTheme="majorEastAsia" w:cstheme="majorBidi"/>
       <w:b/>
@@ -14538,7 +15009,7 @@
     <w:basedOn w:val="DefaultParagraphFont"/>
     <w:link w:val="Heading2"/>
     <w:uiPriority w:val="9"/>
-    <w:rsid w:val="00007C59"/>
+    <w:rsid w:val="0053582A"/>
     <w:rPr>
       <w:rFonts w:eastAsiaTheme="majorEastAsia" w:cstheme="majorBidi"/>
       <w:b/>
@@ -14554,7 +15025,7 @@
     <w:basedOn w:val="DefaultParagraphFont"/>
     <w:link w:val="Heading3"/>
     <w:uiPriority w:val="9"/>
-    <w:rsid w:val="00007C59"/>
+    <w:rsid w:val="0053582A"/>
     <w:rPr>
       <w:rFonts w:eastAsiaTheme="majorEastAsia" w:cstheme="majorBidi"/>
       <w:b/>
@@ -14569,7 +15040,7 @@
     <w:basedOn w:val="DefaultParagraphFont"/>
     <w:uiPriority w:val="99"/>
     <w:unhideWhenUsed/>
-    <w:rsid w:val="00007C59"/>
+    <w:rsid w:val="0053582A"/>
     <w:rPr>
       <w:color w:val="0563C1" w:themeColor="hyperlink"/>
       <w:u w:val="single"/>
@@ -14581,7 +15052,7 @@
     <w:link w:val="ListParagraphChar"/>
     <w:uiPriority w:val="34"/>
     <w:qFormat/>
-    <w:rsid w:val="00007C59"/>
+    <w:rsid w:val="0053582A"/>
     <w:pPr>
       <w:ind w:left="720"/>
       <w:contextualSpacing/>
@@ -14591,7 +15062,7 @@
     <w:name w:val="Table Grid"/>
     <w:basedOn w:val="TableNormal"/>
     <w:uiPriority w:val="59"/>
-    <w:rsid w:val="00007C59"/>
+    <w:rsid w:val="0053582A"/>
     <w:pPr>
       <w:spacing w:after="0" w:line="240" w:lineRule="auto"/>
     </w:pPr>
@@ -14688,7 +15159,7 @@
     <w:basedOn w:val="DefaultParagraphFont"/>
     <w:uiPriority w:val="22"/>
     <w:qFormat/>
-    <w:rsid w:val="00007C59"/>
+    <w:rsid w:val="0053582A"/>
     <w:rPr>
       <w:b/>
       <w:bCs/>
@@ -14699,7 +15170,7 @@
     <w:basedOn w:val="Normal"/>
     <w:link w:val="CodeChar"/>
     <w:qFormat/>
-    <w:rsid w:val="00007C59"/>
+    <w:rsid w:val="0053582A"/>
     <w:rPr>
       <w:rFonts w:ascii="Consolas" w:hAnsi="Consolas"/>
       <w:b/>
@@ -14710,7 +15181,7 @@
     <w:name w:val="Code Char"/>
     <w:basedOn w:val="DefaultParagraphFont"/>
     <w:link w:val="Code"/>
-    <w:rsid w:val="00007C59"/>
+    <w:rsid w:val="0053582A"/>
     <w:rPr>
       <w:rFonts w:ascii="Consolas" w:hAnsi="Consolas"/>
       <w:b/>
@@ -14724,7 +15195,7 @@
     <w:link w:val="ListParagraph"/>
     <w:uiPriority w:val="34"/>
     <w:locked/>
-    <w:rsid w:val="00007C59"/>
+    <w:rsid w:val="0053582A"/>
     <w:rPr>
       <w:lang w:val="en-US"/>
     </w:rPr>
@@ -14749,7 +15220,7 @@
     <w:link w:val="HeaderChar"/>
     <w:uiPriority w:val="99"/>
     <w:unhideWhenUsed/>
-    <w:rsid w:val="00007C59"/>
+    <w:rsid w:val="0053582A"/>
     <w:pPr>
       <w:tabs>
         <w:tab w:val="center" w:pos="4680"/>
@@ -14763,7 +15234,7 @@
     <w:basedOn w:val="DefaultParagraphFont"/>
     <w:link w:val="Header"/>
     <w:uiPriority w:val="99"/>
-    <w:rsid w:val="00007C59"/>
+    <w:rsid w:val="0053582A"/>
     <w:rPr>
       <w:lang w:val="en-US"/>
     </w:rPr>
@@ -14774,7 +15245,7 @@
     <w:link w:val="FooterChar"/>
     <w:uiPriority w:val="99"/>
     <w:unhideWhenUsed/>
-    <w:rsid w:val="00007C59"/>
+    <w:rsid w:val="0053582A"/>
     <w:pPr>
       <w:tabs>
         <w:tab w:val="center" w:pos="4680"/>
@@ -14788,7 +15259,7 @@
     <w:basedOn w:val="DefaultParagraphFont"/>
     <w:link w:val="Footer"/>
     <w:uiPriority w:val="99"/>
-    <w:rsid w:val="00007C59"/>
+    <w:rsid w:val="0053582A"/>
     <w:rPr>
       <w:lang w:val="en-US"/>
     </w:rPr>
@@ -14798,7 +15269,7 @@
     <w:basedOn w:val="DefaultParagraphFont"/>
     <w:link w:val="Heading4"/>
     <w:uiPriority w:val="9"/>
-    <w:rsid w:val="00007C59"/>
+    <w:rsid w:val="0053582A"/>
     <w:rPr>
       <w:rFonts w:eastAsiaTheme="majorEastAsia" w:cstheme="majorBidi"/>
       <w:b/>
@@ -14814,7 +15285,7 @@
     <w:link w:val="Heading5"/>
     <w:uiPriority w:val="9"/>
     <w:semiHidden/>
-    <w:rsid w:val="00007C59"/>
+    <w:rsid w:val="0053582A"/>
     <w:rPr>
       <w:rFonts w:eastAsiaTheme="majorEastAsia" w:cstheme="majorBidi"/>
       <w:b/>
@@ -14829,7 +15300,7 @@
     <w:uiPriority w:val="99"/>
     <w:semiHidden/>
     <w:unhideWhenUsed/>
-    <w:rsid w:val="00007C59"/>
+    <w:rsid w:val="0053582A"/>
     <w:pPr>
       <w:spacing w:after="0" w:line="240" w:lineRule="auto"/>
     </w:pPr>
@@ -14845,7 +15316,7 @@
     <w:link w:val="BalloonText"/>
     <w:uiPriority w:val="99"/>
     <w:semiHidden/>
-    <w:rsid w:val="00007C59"/>
+    <w:rsid w:val="0053582A"/>
     <w:rPr>
       <w:rFonts w:ascii="Tahoma" w:hAnsi="Tahoma" w:cs="Tahoma"/>
       <w:sz w:val="16"/>
@@ -14859,7 +15330,7 @@
     <w:uiPriority w:val="99"/>
     <w:semiHidden/>
     <w:unhideWhenUsed/>
-    <w:rsid w:val="00007C59"/>
+    <w:rsid w:val="0053582A"/>
     <w:pPr>
       <w:spacing w:before="100" w:beforeAutospacing="1" w:after="100" w:afterAutospacing="1" w:line="240" w:lineRule="auto"/>
     </w:pPr>
@@ -14875,7 +15346,7 @@
     <w:uiPriority w:val="99"/>
     <w:semiHidden/>
     <w:unhideWhenUsed/>
-    <w:rsid w:val="00007C59"/>
+    <w:rsid w:val="0053582A"/>
     <w:rPr>
       <w:color w:val="954F72" w:themeColor="followedHyperlink"/>
       <w:u w:val="single"/>
@@ -14886,7 +15357,7 @@
     <w:basedOn w:val="TableNormal"/>
     <w:next w:val="TableGrid"/>
     <w:uiPriority w:val="59"/>
-    <w:rsid w:val="00007C59"/>
+    <w:rsid w:val="0053582A"/>
     <w:pPr>
       <w:spacing w:after="0" w:line="240" w:lineRule="auto"/>
     </w:pPr>
@@ -14909,7 +15380,7 @@
     <w:basedOn w:val="TableNormal"/>
     <w:next w:val="TableGrid"/>
     <w:uiPriority w:val="59"/>
-    <w:rsid w:val="00007C59"/>
+    <w:rsid w:val="0053582A"/>
     <w:pPr>
       <w:spacing w:after="0" w:line="240" w:lineRule="auto"/>
     </w:pPr>
@@ -14934,7 +15405,7 @@
     <w:uiPriority w:val="99"/>
     <w:semiHidden/>
     <w:unhideWhenUsed/>
-    <w:rsid w:val="00007C59"/>
+    <w:rsid w:val="0053582A"/>
     <w:rPr>
       <w:color w:val="605E5C"/>
       <w:shd w:val="clear" w:color="auto" w:fill="E1DFDD"/>

</xml_diff>